<commit_message>
Edited second Rick edit, added conclusions
</commit_message>
<xml_diff>
--- a/figures_and_tables/Figure_table_legends_SY1.docx
+++ b/figures_and_tables/Figure_table_legends_SY1.docx
@@ -84,45 +84,170 @@
         <w:rPr>
           <w:rFonts w:ascii="Times New Roman" w:hAnsi="Times New Roman" w:cs="Times New Roman"/>
         </w:rPr>
+        <w:t xml:space="preserve"> unimodally with depth show</w:t>
+      </w:r>
+      <w:r>
+        <w:rPr>
+          <w:rFonts w:ascii="Times New Roman" w:hAnsi="Times New Roman" w:cs="Times New Roman"/>
+        </w:rPr>
+        <w:t>ed two zones: an aerobic mixed zone</w:t>
+      </w:r>
+      <w:r>
+        <w:rPr>
+          <w:rFonts w:ascii="Times New Roman" w:hAnsi="Times New Roman" w:cs="Times New Roman"/>
+        </w:rPr>
+        <w:t xml:space="preserve"> above 5.7 m and </w:t>
+      </w:r>
+      <w:r>
+        <w:rPr>
+          <w:rFonts w:ascii="Times New Roman" w:hAnsi="Times New Roman" w:cs="Times New Roman"/>
+        </w:rPr>
+        <w:t>a dense</w:t>
+      </w:r>
+      <w:r>
+        <w:rPr>
+          <w:rFonts w:ascii="Times New Roman" w:hAnsi="Times New Roman" w:cs="Times New Roman"/>
+        </w:rPr>
+        <w:t>r</w:t>
+      </w:r>
+      <w:r>
+        <w:rPr>
+          <w:rFonts w:ascii="Times New Roman" w:hAnsi="Times New Roman" w:cs="Times New Roman"/>
+        </w:rPr>
+        <w:t xml:space="preserve"> suboxic deep zone</w:t>
+      </w:r>
+      <w:r>
+        <w:rPr>
+          <w:rFonts w:ascii="Times New Roman" w:hAnsi="Times New Roman" w:cs="Times New Roman"/>
+        </w:rPr>
+        <w:t xml:space="preserve"> below. </w:t>
+      </w:r>
+      <w:r>
+        <w:rPr>
+          <w:rFonts w:ascii="Times New Roman" w:hAnsi="Times New Roman" w:cs="Times New Roman"/>
+        </w:rPr>
+        <w:t>(</w:t>
+      </w:r>
+      <w:r>
+        <w:rPr>
+          <w:rFonts w:ascii="Times New Roman" w:hAnsi="Times New Roman" w:cs="Times New Roman"/>
+          <w:b/>
+        </w:rPr>
+        <w:t>B</w:t>
+      </w:r>
+      <w:r>
+        <w:rPr>
+          <w:rFonts w:ascii="Times New Roman" w:hAnsi="Times New Roman" w:cs="Times New Roman"/>
+        </w:rPr>
+        <w:t>)</w:t>
+      </w:r>
+      <w:r>
+        <w:rPr>
+          <w:rFonts w:ascii="Times New Roman" w:hAnsi="Times New Roman" w:cs="Times New Roman"/>
+        </w:rPr>
+        <w:t xml:space="preserve"> Additional f</w:t>
+      </w:r>
+      <w:r>
+        <w:rPr>
+          <w:rFonts w:ascii="Times New Roman" w:hAnsi="Times New Roman" w:cs="Times New Roman"/>
+        </w:rPr>
+        <w:t xml:space="preserve">actors </w:t>
+      </w:r>
+      <w:r>
+        <w:rPr>
+          <w:rFonts w:ascii="Times New Roman" w:hAnsi="Times New Roman" w:cs="Times New Roman"/>
+        </w:rPr>
+        <w:t xml:space="preserve">that </w:t>
+      </w:r>
+      <w:r>
+        <w:rPr>
+          <w:rFonts w:ascii="Times New Roman" w:hAnsi="Times New Roman" w:cs="Times New Roman"/>
+        </w:rPr>
+        <w:t xml:space="preserve">revealed stratification </w:t>
+      </w:r>
+      <w:r>
+        <w:rPr>
+          <w:rFonts w:ascii="Times New Roman" w:hAnsi="Times New Roman" w:cs="Times New Roman"/>
+        </w:rPr>
+        <w:t>within</w:t>
+      </w:r>
+      <w:r>
+        <w:rPr>
+          <w:rFonts w:ascii="Times New Roman" w:hAnsi="Times New Roman" w:cs="Times New Roman"/>
+        </w:rPr>
+        <w:t xml:space="preserve"> the</w:t>
+      </w:r>
+      <w:r>
+        <w:rPr>
+          <w:rFonts w:ascii="Times New Roman" w:hAnsi="Times New Roman" w:cs="Times New Roman"/>
+        </w:rPr>
+        <w:t xml:space="preserve"> deep zone.</w:t>
+      </w:r>
+      <w:r>
+        <w:rPr>
+          <w:rFonts w:ascii="Times New Roman" w:hAnsi="Times New Roman" w:cs="Times New Roman"/>
+        </w:rPr>
+        <w:t xml:space="preserve"> The peak </w:t>
+      </w:r>
+      <w:r>
+        <w:rPr>
+          <w:rFonts w:ascii="Times New Roman" w:hAnsi="Times New Roman" w:cs="Times New Roman"/>
+        </w:rPr>
+        <w:t>in concentration at 6.5 m</w:t>
+      </w:r>
+      <w:r>
+        <w:rPr>
+          <w:rFonts w:ascii="Times New Roman" w:hAnsi="Times New Roman" w:cs="Times New Roman"/>
+        </w:rPr>
         <w:t xml:space="preserve"> </w:t>
       </w:r>
-      <w:proofErr w:type="spellStart"/>
-      <w:r>
-        <w:rPr>
-          <w:rFonts w:ascii="Times New Roman" w:hAnsi="Times New Roman" w:cs="Times New Roman"/>
-        </w:rPr>
-        <w:t>unimodally</w:t>
-      </w:r>
-      <w:proofErr w:type="spellEnd"/>
-      <w:r>
-        <w:rPr>
-          <w:rFonts w:ascii="Times New Roman" w:hAnsi="Times New Roman" w:cs="Times New Roman"/>
-        </w:rPr>
-        <w:t xml:space="preserve"> with depth show</w:t>
-      </w:r>
-      <w:r>
-        <w:rPr>
-          <w:rFonts w:ascii="Times New Roman" w:hAnsi="Times New Roman" w:cs="Times New Roman"/>
-        </w:rPr>
-        <w:t>ed two zones: an aerobic mixed zone</w:t>
-      </w:r>
-      <w:r>
-        <w:rPr>
-          <w:rFonts w:ascii="Times New Roman" w:hAnsi="Times New Roman" w:cs="Times New Roman"/>
-        </w:rPr>
-        <w:t xml:space="preserve"> above 5.7 m and </w:t>
-      </w:r>
-      <w:r>
-        <w:rPr>
-          <w:rFonts w:ascii="Times New Roman" w:hAnsi="Times New Roman" w:cs="Times New Roman"/>
-        </w:rPr>
-        <w:t>a dense</w:t>
-      </w:r>
-      <w:r>
-        <w:rPr>
-          <w:rFonts w:ascii="Times New Roman" w:hAnsi="Times New Roman" w:cs="Times New Roman"/>
-        </w:rPr>
-        <w:t>r</w:t>
+      <w:r>
+        <w:rPr>
+          <w:rFonts w:ascii="Times New Roman" w:hAnsi="Times New Roman" w:cs="Times New Roman"/>
+        </w:rPr>
+        <w:t>for ammonia</w:t>
+      </w:r>
+      <w:r>
+        <w:rPr>
+          <w:rFonts w:ascii="Times New Roman" w:hAnsi="Times New Roman" w:cs="Times New Roman"/>
+        </w:rPr>
+        <w:t xml:space="preserve"> was also observed </w:t>
+      </w:r>
+      <w:r>
+        <w:rPr>
+          <w:rFonts w:ascii="Times New Roman" w:hAnsi="Times New Roman" w:cs="Times New Roman"/>
+        </w:rPr>
+        <w:t>for</w:t>
+      </w:r>
+      <w:r>
+        <w:rPr>
+          <w:rFonts w:ascii="Times New Roman" w:hAnsi="Times New Roman" w:cs="Times New Roman"/>
+        </w:rPr>
+        <w:t xml:space="preserve"> all other nutrients </w:t>
+      </w:r>
+      <w:r>
+        <w:rPr>
+          <w:rFonts w:ascii="Times New Roman" w:hAnsi="Times New Roman" w:cs="Times New Roman"/>
+        </w:rPr>
+        <w:t>assaye</w:t>
+      </w:r>
+      <w:r>
+        <w:rPr>
+          <w:rFonts w:ascii="Times New Roman" w:hAnsi="Times New Roman" w:cs="Times New Roman"/>
+        </w:rPr>
+        <w:t>d except</w:t>
+      </w:r>
+      <w:r>
+        <w:rPr>
+          <w:rFonts w:ascii="Times New Roman" w:hAnsi="Times New Roman" w:cs="Times New Roman"/>
+        </w:rPr>
+        <w:t xml:space="preserve"> nitrate and nitrite (see Table 1</w:t>
+      </w:r>
+      <w:r>
+        <w:rPr>
+          <w:rFonts w:ascii="Times New Roman" w:hAnsi="Times New Roman" w:cs="Times New Roman"/>
+        </w:rPr>
+        <w:t>).</w:t>
       </w:r>
       <w:r>
         <w:rPr>
@@ -130,98 +255,38 @@
         </w:rPr>
         <w:t xml:space="preserve"> </w:t>
       </w:r>
-      <w:proofErr w:type="spellStart"/>
-      <w:r>
-        <w:rPr>
-          <w:rFonts w:ascii="Times New Roman" w:hAnsi="Times New Roman" w:cs="Times New Roman"/>
-        </w:rPr>
-        <w:t>suboxic</w:t>
-      </w:r>
-      <w:proofErr w:type="spellEnd"/>
-      <w:r>
-        <w:rPr>
-          <w:rFonts w:ascii="Times New Roman" w:hAnsi="Times New Roman" w:cs="Times New Roman"/>
-        </w:rPr>
-        <w:t xml:space="preserve"> deep zone</w:t>
-      </w:r>
-      <w:r>
-        <w:rPr>
-          <w:rFonts w:ascii="Times New Roman" w:hAnsi="Times New Roman" w:cs="Times New Roman"/>
-        </w:rPr>
-        <w:t xml:space="preserve"> below. </w:t>
-      </w:r>
-      <w:r>
-        <w:rPr>
-          <w:rFonts w:ascii="Times New Roman" w:hAnsi="Times New Roman" w:cs="Times New Roman"/>
-        </w:rPr>
-        <w:t>(</w:t>
-      </w:r>
-      <w:r>
-        <w:rPr>
-          <w:rFonts w:ascii="Times New Roman" w:hAnsi="Times New Roman" w:cs="Times New Roman"/>
-          <w:b/>
-        </w:rPr>
-        <w:t>B</w:t>
-      </w:r>
-      <w:r>
-        <w:rPr>
-          <w:rFonts w:ascii="Times New Roman" w:hAnsi="Times New Roman" w:cs="Times New Roman"/>
-        </w:rPr>
-        <w:t>)</w:t>
-      </w:r>
-      <w:r>
-        <w:rPr>
-          <w:rFonts w:ascii="Times New Roman" w:hAnsi="Times New Roman" w:cs="Times New Roman"/>
-        </w:rPr>
-        <w:t xml:space="preserve"> Additional f</w:t>
-      </w:r>
-      <w:r>
-        <w:rPr>
-          <w:rFonts w:ascii="Times New Roman" w:hAnsi="Times New Roman" w:cs="Times New Roman"/>
-        </w:rPr>
-        <w:t xml:space="preserve">actors </w:t>
-      </w:r>
-      <w:r>
-        <w:rPr>
-          <w:rFonts w:ascii="Times New Roman" w:hAnsi="Times New Roman" w:cs="Times New Roman"/>
-        </w:rPr>
-        <w:t xml:space="preserve">that </w:t>
-      </w:r>
-      <w:r>
-        <w:rPr>
-          <w:rFonts w:ascii="Times New Roman" w:hAnsi="Times New Roman" w:cs="Times New Roman"/>
-        </w:rPr>
-        <w:t xml:space="preserve">revealed stratification </w:t>
-      </w:r>
-      <w:r>
-        <w:rPr>
-          <w:rFonts w:ascii="Times New Roman" w:hAnsi="Times New Roman" w:cs="Times New Roman"/>
-        </w:rPr>
-        <w:t>within</w:t>
-      </w:r>
-      <w:r>
-        <w:rPr>
-          <w:rFonts w:ascii="Times New Roman" w:hAnsi="Times New Roman" w:cs="Times New Roman"/>
-        </w:rPr>
-        <w:t xml:space="preserve"> the</w:t>
-      </w:r>
-      <w:r>
-        <w:rPr>
-          <w:rFonts w:ascii="Times New Roman" w:hAnsi="Times New Roman" w:cs="Times New Roman"/>
-        </w:rPr>
-        <w:t xml:space="preserve"> deep zone.</w:t>
-      </w:r>
-      <w:r>
-        <w:rPr>
-          <w:rFonts w:ascii="Times New Roman" w:hAnsi="Times New Roman" w:cs="Times New Roman"/>
-        </w:rPr>
-        <w:t xml:space="preserve"> The peak </w:t>
-      </w:r>
-      <w:r>
-        <w:rPr>
-          <w:rFonts w:ascii="Times New Roman" w:hAnsi="Times New Roman" w:cs="Times New Roman"/>
-        </w:rPr>
-        <w:t>in concentration at 6.5 m</w:t>
+      <w:proofErr w:type="gramStart"/>
+      <w:r>
+        <w:rPr>
+          <w:rFonts w:ascii="Times New Roman" w:hAnsi="Times New Roman" w:cs="Times New Roman"/>
+        </w:rPr>
+        <w:t>σ</w:t>
+      </w:r>
+      <w:r>
+        <w:rPr>
+          <w:rFonts w:ascii="Times New Roman" w:hAnsi="Times New Roman" w:cs="Times New Roman"/>
+          <w:vertAlign w:val="subscript"/>
+        </w:rPr>
+        <w:t>T</w:t>
+      </w:r>
+      <w:proofErr w:type="gramEnd"/>
+      <w:r>
+        <w:rPr>
+          <w:rFonts w:ascii="Times New Roman" w:hAnsi="Times New Roman" w:cs="Times New Roman"/>
+        </w:rPr>
+        <w:t xml:space="preserve"> = (1000−density); </w:t>
+      </w:r>
+      <w:r>
+        <w:rPr>
+          <w:rFonts w:ascii="Times New Roman" w:hAnsi="Times New Roman" w:cs="Times New Roman"/>
+        </w:rPr>
+        <w:t xml:space="preserve"> cond</w:t>
+      </w:r>
+      <w:r>
+        <w:rPr>
+          <w:rFonts w:ascii="Times New Roman" w:hAnsi="Times New Roman" w:cs="Times New Roman"/>
+        </w:rPr>
+        <w:t>, conductivity;</w:t>
       </w:r>
       <w:r>
         <w:rPr>
@@ -233,124 +298,13 @@
         <w:rPr>
           <w:rFonts w:ascii="Times New Roman" w:hAnsi="Times New Roman" w:cs="Times New Roman"/>
         </w:rPr>
-        <w:t>for ammonia</w:t>
-      </w:r>
-      <w:r>
-        <w:rPr>
-          <w:rFonts w:ascii="Times New Roman" w:hAnsi="Times New Roman" w:cs="Times New Roman"/>
-        </w:rPr>
-        <w:t xml:space="preserve"> was also observed </w:t>
-      </w:r>
-      <w:r>
-        <w:rPr>
-          <w:rFonts w:ascii="Times New Roman" w:hAnsi="Times New Roman" w:cs="Times New Roman"/>
-        </w:rPr>
-        <w:t>for</w:t>
-      </w:r>
-      <w:r>
-        <w:rPr>
-          <w:rFonts w:ascii="Times New Roman" w:hAnsi="Times New Roman" w:cs="Times New Roman"/>
-        </w:rPr>
-        <w:t xml:space="preserve"> all other nutrients </w:t>
-      </w:r>
-      <w:r>
-        <w:rPr>
-          <w:rFonts w:ascii="Times New Roman" w:hAnsi="Times New Roman" w:cs="Times New Roman"/>
-        </w:rPr>
-        <w:t>assaye</w:t>
-      </w:r>
-      <w:r>
-        <w:rPr>
-          <w:rFonts w:ascii="Times New Roman" w:hAnsi="Times New Roman" w:cs="Times New Roman"/>
-        </w:rPr>
-        <w:t>d except</w:t>
-      </w:r>
-      <w:r>
-        <w:rPr>
-          <w:rFonts w:ascii="Times New Roman" w:hAnsi="Times New Roman" w:cs="Times New Roman"/>
-        </w:rPr>
-        <w:t xml:space="preserve"> nitrate and nitrite (see Table 1</w:t>
-      </w:r>
-      <w:r>
-        <w:rPr>
-          <w:rFonts w:ascii="Times New Roman" w:hAnsi="Times New Roman" w:cs="Times New Roman"/>
-        </w:rPr>
-        <w:t>).</w:t>
-      </w:r>
-      <w:r>
-        <w:rPr>
-          <w:rFonts w:ascii="Times New Roman" w:hAnsi="Times New Roman" w:cs="Times New Roman"/>
-        </w:rPr>
-        <w:t xml:space="preserve"> </w:t>
-      </w:r>
-      <w:proofErr w:type="spellStart"/>
-      <w:proofErr w:type="gramStart"/>
-      <w:r>
-        <w:rPr>
-          <w:rFonts w:ascii="Times New Roman" w:hAnsi="Times New Roman" w:cs="Times New Roman"/>
-        </w:rPr>
-        <w:t>σ</w:t>
-      </w:r>
-      <w:r>
-        <w:rPr>
-          <w:rFonts w:ascii="Times New Roman" w:hAnsi="Times New Roman" w:cs="Times New Roman"/>
-          <w:vertAlign w:val="subscript"/>
-        </w:rPr>
-        <w:t>T</w:t>
-      </w:r>
-      <w:proofErr w:type="spellEnd"/>
-      <w:proofErr w:type="gramEnd"/>
-      <w:r>
-        <w:rPr>
-          <w:rFonts w:ascii="Times New Roman" w:hAnsi="Times New Roman" w:cs="Times New Roman"/>
-        </w:rPr>
-        <w:t xml:space="preserve"> = (1000−density); </w:t>
-      </w:r>
-      <w:r>
-        <w:rPr>
-          <w:rFonts w:ascii="Times New Roman" w:hAnsi="Times New Roman" w:cs="Times New Roman"/>
-        </w:rPr>
-        <w:t xml:space="preserve"> </w:t>
-      </w:r>
-      <w:proofErr w:type="spellStart"/>
-      <w:r>
-        <w:rPr>
-          <w:rFonts w:ascii="Times New Roman" w:hAnsi="Times New Roman" w:cs="Times New Roman"/>
-        </w:rPr>
-        <w:t>cond</w:t>
-      </w:r>
-      <w:proofErr w:type="spellEnd"/>
-      <w:r>
-        <w:rPr>
-          <w:rFonts w:ascii="Times New Roman" w:hAnsi="Times New Roman" w:cs="Times New Roman"/>
-        </w:rPr>
-        <w:t>, conductivity;</w:t>
-      </w:r>
-      <w:r>
-        <w:rPr>
-          <w:rFonts w:ascii="Times New Roman" w:hAnsi="Times New Roman" w:cs="Times New Roman"/>
-        </w:rPr>
-        <w:t xml:space="preserve"> </w:t>
-      </w:r>
-      <w:r>
-        <w:rPr>
-          <w:rFonts w:ascii="Times New Roman" w:hAnsi="Times New Roman" w:cs="Times New Roman"/>
-        </w:rPr>
         <w:t xml:space="preserve">DO, dissolved oxygen; </w:t>
       </w:r>
-      <w:proofErr w:type="spellStart"/>
-      <w:r>
-        <w:rPr>
-          <w:rFonts w:ascii="Times New Roman" w:hAnsi="Times New Roman" w:cs="Times New Roman"/>
-        </w:rPr>
-        <w:t>turb</w:t>
-      </w:r>
-      <w:proofErr w:type="spellEnd"/>
-      <w:r>
-        <w:rPr>
-          <w:rFonts w:ascii="Times New Roman" w:hAnsi="Times New Roman" w:cs="Times New Roman"/>
-        </w:rPr>
-        <w:t>, turbidity</w:t>
+      <w:r>
+        <w:rPr>
+          <w:rFonts w:ascii="Times New Roman" w:hAnsi="Times New Roman" w:cs="Times New Roman"/>
+        </w:rPr>
+        <w:t>turb, turbidity</w:t>
       </w:r>
       <w:r>
         <w:rPr>
@@ -428,103 +382,81 @@
         <w:rPr>
           <w:rFonts w:ascii="Times New Roman" w:hAnsi="Times New Roman" w:cs="Times New Roman"/>
         </w:rPr>
+        <w:t xml:space="preserve"> Eucarya from each size fraction (0.1, 0.8 and 3.0 µm) at each sample depth (</w:t>
+      </w:r>
+      <w:r>
+        <w:rPr>
+          <w:rFonts w:ascii="Times New Roman" w:hAnsi="Times New Roman" w:cs="Times New Roman"/>
+        </w:rPr>
+        <w:t>1.7, 4.2, 5.7, 6.5 and 6.7 m</w:t>
+      </w:r>
+      <w:r>
+        <w:rPr>
+          <w:rFonts w:ascii="Times New Roman" w:hAnsi="Times New Roman" w:cs="Times New Roman"/>
+        </w:rPr>
+        <w:t>) o</w:t>
+      </w:r>
+      <w:r>
+        <w:rPr>
+          <w:rFonts w:ascii="Times New Roman" w:hAnsi="Times New Roman" w:cs="Times New Roman"/>
+        </w:rPr>
+        <w:t>f</w:t>
+      </w:r>
+      <w:r>
+        <w:rPr>
+          <w:rFonts w:ascii="Times New Roman" w:hAnsi="Times New Roman" w:cs="Times New Roman"/>
+        </w:rPr>
+        <w:t xml:space="preserve"> Organic Lake</w:t>
+      </w:r>
+      <w:ins w:id="0" w:author="Sheree Yau" w:date="2012-11-17T19:22:00Z">
+        <w:r>
+          <w:rPr>
+            <w:rFonts w:ascii="Times New Roman" w:hAnsi="Times New Roman" w:cs="Times New Roman"/>
+          </w:rPr>
+          <w:t xml:space="preserve"> aggregated at a class level</w:t>
+        </w:r>
+      </w:ins>
+      <w:r>
+        <w:rPr>
+          <w:rFonts w:ascii="Times New Roman" w:hAnsi="Times New Roman" w:cs="Times New Roman"/>
+        </w:rPr>
+        <w:t xml:space="preserve">. The x-axis shows </w:t>
+      </w:r>
+      <w:r>
+        <w:rPr>
+          <w:rFonts w:ascii="Times New Roman" w:hAnsi="Times New Roman" w:cs="Times New Roman"/>
+        </w:rPr>
+        <w:t xml:space="preserve">normalized </w:t>
+      </w:r>
+      <w:r>
+        <w:rPr>
+          <w:rFonts w:ascii="Times New Roman" w:hAnsi="Times New Roman" w:cs="Times New Roman"/>
+        </w:rPr>
+        <w:t>counts of</w:t>
+      </w:r>
+      <w:r>
+        <w:rPr>
+          <w:rFonts w:ascii="Times New Roman" w:hAnsi="Times New Roman" w:cs="Times New Roman"/>
+        </w:rPr>
+        <w:t xml:space="preserve"> SSU sequences</w:t>
+      </w:r>
+      <w:r>
+        <w:rPr>
+          <w:rFonts w:ascii="Times New Roman" w:hAnsi="Times New Roman" w:cs="Times New Roman"/>
+        </w:rPr>
+        <w:t>.</w:t>
+      </w:r>
+      <w:r>
+        <w:rPr>
+          <w:rFonts w:ascii="Times New Roman" w:hAnsi="Times New Roman" w:cs="Times New Roman"/>
+        </w:rPr>
         <w:t xml:space="preserve"> </w:t>
       </w:r>
-      <w:proofErr w:type="spellStart"/>
-      <w:r>
-        <w:rPr>
-          <w:rFonts w:ascii="Times New Roman" w:hAnsi="Times New Roman" w:cs="Times New Roman"/>
-        </w:rPr>
-        <w:t>Eucarya</w:t>
-      </w:r>
-      <w:proofErr w:type="spellEnd"/>
-      <w:r>
-        <w:rPr>
-          <w:rFonts w:ascii="Times New Roman" w:hAnsi="Times New Roman" w:cs="Times New Roman"/>
-        </w:rPr>
-        <w:t xml:space="preserve"> from each size fraction (0.1, 0.8 and 3.0 µm) at each sample depth (</w:t>
-      </w:r>
-      <w:r>
-        <w:rPr>
-          <w:rFonts w:ascii="Times New Roman" w:hAnsi="Times New Roman" w:cs="Times New Roman"/>
-        </w:rPr>
-        <w:t>1.7, 4.2, 5.7, 6.5 and 6.7 m</w:t>
-      </w:r>
-      <w:r>
-        <w:rPr>
-          <w:rFonts w:ascii="Times New Roman" w:hAnsi="Times New Roman" w:cs="Times New Roman"/>
-        </w:rPr>
-        <w:t>) o</w:t>
-      </w:r>
-      <w:r>
-        <w:rPr>
-          <w:rFonts w:ascii="Times New Roman" w:hAnsi="Times New Roman" w:cs="Times New Roman"/>
-        </w:rPr>
-        <w:t>f</w:t>
-      </w:r>
-      <w:r>
-        <w:rPr>
-          <w:rFonts w:ascii="Times New Roman" w:hAnsi="Times New Roman" w:cs="Times New Roman"/>
-        </w:rPr>
-        <w:t xml:space="preserve"> Organic Lake</w:t>
-      </w:r>
-      <w:ins w:id="0" w:author="Sheree Yau" w:date="2012-11-17T19:22:00Z">
-        <w:r>
-          <w:rPr>
-            <w:rFonts w:ascii="Times New Roman" w:hAnsi="Times New Roman" w:cs="Times New Roman"/>
-          </w:rPr>
-          <w:t xml:space="preserve"> aggregated at a class level</w:t>
-        </w:r>
-      </w:ins>
-      <w:r>
-        <w:rPr>
-          <w:rFonts w:ascii="Times New Roman" w:hAnsi="Times New Roman" w:cs="Times New Roman"/>
-        </w:rPr>
-        <w:t xml:space="preserve">. The x-axis shows </w:t>
-      </w:r>
-      <w:r>
-        <w:rPr>
-          <w:rFonts w:ascii="Times New Roman" w:hAnsi="Times New Roman" w:cs="Times New Roman"/>
-        </w:rPr>
-        <w:t xml:space="preserve">normalized </w:t>
-      </w:r>
-      <w:r>
-        <w:rPr>
-          <w:rFonts w:ascii="Times New Roman" w:hAnsi="Times New Roman" w:cs="Times New Roman"/>
-        </w:rPr>
-        <w:t>counts of</w:t>
-      </w:r>
-      <w:r>
-        <w:rPr>
-          <w:rFonts w:ascii="Times New Roman" w:hAnsi="Times New Roman" w:cs="Times New Roman"/>
-        </w:rPr>
-        <w:t xml:space="preserve"> SSU sequences</w:t>
-      </w:r>
-      <w:r>
-        <w:rPr>
-          <w:rFonts w:ascii="Times New Roman" w:hAnsi="Times New Roman" w:cs="Times New Roman"/>
-        </w:rPr>
-        <w:t>.</w:t>
-      </w:r>
-      <w:r>
-        <w:rPr>
-          <w:rFonts w:ascii="Times New Roman" w:hAnsi="Times New Roman" w:cs="Times New Roman"/>
-        </w:rPr>
-        <w:t xml:space="preserve"> </w:t>
-      </w:r>
-      <w:proofErr w:type="spellStart"/>
-      <w:r>
-        <w:rPr>
-          <w:rFonts w:ascii="Times New Roman" w:hAnsi="Times New Roman" w:cs="Times New Roman"/>
-        </w:rPr>
-        <w:t>Taxa</w:t>
-      </w:r>
-      <w:proofErr w:type="spellEnd"/>
-      <w:r>
-        <w:rPr>
-          <w:rFonts w:ascii="Times New Roman" w:hAnsi="Times New Roman" w:cs="Times New Roman"/>
-        </w:rPr>
-        <w:t xml:space="preserve"> that </w:t>
+      <w:r>
+        <w:rPr>
+          <w:rFonts w:ascii="Times New Roman" w:hAnsi="Times New Roman" w:cs="Times New Roman"/>
+        </w:rPr>
+        <w:t xml:space="preserve">Taxa that </w:t>
       </w:r>
       <w:r>
         <w:rPr>
@@ -554,14 +486,7 @@
         <w:rPr>
           <w:rFonts w:ascii="Times New Roman" w:hAnsi="Times New Roman" w:cs="Times New Roman"/>
         </w:rPr>
-        <w:t xml:space="preserve">Abundant </w:t>
-      </w:r>
-      <w:proofErr w:type="spellStart"/>
-      <w:r>
-        <w:rPr>
-          <w:rFonts w:ascii="Times New Roman" w:hAnsi="Times New Roman" w:cs="Times New Roman"/>
-        </w:rPr>
-        <w:t>t</w:t>
+        <w:t>Abundant t</w:t>
       </w:r>
       <w:r>
         <w:rPr>
@@ -569,7 +494,6 @@
         </w:rPr>
         <w:t>axa</w:t>
       </w:r>
-      <w:proofErr w:type="spellEnd"/>
       <w:r>
         <w:rPr>
           <w:rFonts w:ascii="Times New Roman" w:hAnsi="Times New Roman" w:cs="Times New Roman"/>
@@ -681,41 +605,13 @@
         <w:rPr>
           <w:rFonts w:ascii="Times New Roman" w:hAnsi="Times New Roman" w:cs="Times New Roman"/>
         </w:rPr>
-        <w:t xml:space="preserve"> </w:t>
-      </w:r>
-      <w:proofErr w:type="spellStart"/>
-      <w:r>
-        <w:rPr>
-          <w:rFonts w:ascii="Times New Roman" w:hAnsi="Times New Roman" w:cs="Times New Roman"/>
-        </w:rPr>
-        <w:t>Heatma</w:t>
-      </w:r>
-      <w:r>
-        <w:rPr>
-          <w:rFonts w:ascii="Times New Roman" w:hAnsi="Times New Roman" w:cs="Times New Roman"/>
-        </w:rPr>
-        <w:t>p</w:t>
-      </w:r>
-      <w:proofErr w:type="spellEnd"/>
-      <w:r>
-        <w:rPr>
-          <w:rFonts w:ascii="Times New Roman" w:hAnsi="Times New Roman" w:cs="Times New Roman"/>
-        </w:rPr>
-        <w:t xml:space="preserve"> and </w:t>
-      </w:r>
-      <w:proofErr w:type="spellStart"/>
-      <w:r>
-        <w:rPr>
-          <w:rFonts w:ascii="Times New Roman" w:hAnsi="Times New Roman" w:cs="Times New Roman"/>
-        </w:rPr>
-        <w:t>biclustering</w:t>
-      </w:r>
-      <w:proofErr w:type="spellEnd"/>
-      <w:r>
-        <w:rPr>
-          <w:rFonts w:ascii="Times New Roman" w:hAnsi="Times New Roman" w:cs="Times New Roman"/>
-        </w:rPr>
-        <w:t xml:space="preserve"> plot of the SSU composition of size fractionated (3.0, 0.8 and 0.1 µ</w:t>
+        <w:t xml:space="preserve"> Heatma</w:t>
+      </w:r>
+      <w:r>
+        <w:rPr>
+          <w:rFonts w:ascii="Times New Roman" w:hAnsi="Times New Roman" w:cs="Times New Roman"/>
+        </w:rPr>
+        <w:t>p and biclustering plot of the SSU composition of size fractionated (3.0, 0.8 and 0.1 µ</w:t>
       </w:r>
       <w:r>
         <w:rPr>
@@ -787,21 +683,7 @@
         <w:rPr>
           <w:rFonts w:ascii="Times New Roman" w:hAnsi="Times New Roman" w:cs="Times New Roman"/>
         </w:rPr>
-        <w:t xml:space="preserve">and square root transformed. </w:t>
-      </w:r>
-      <w:proofErr w:type="spellStart"/>
-      <w:r>
-        <w:rPr>
-          <w:rFonts w:ascii="Times New Roman" w:hAnsi="Times New Roman" w:cs="Times New Roman"/>
-        </w:rPr>
-        <w:t>Taxa</w:t>
-      </w:r>
-      <w:proofErr w:type="spellEnd"/>
-      <w:r>
-        <w:rPr>
-          <w:rFonts w:ascii="Times New Roman" w:hAnsi="Times New Roman" w:cs="Times New Roman"/>
-        </w:rPr>
-        <w:t xml:space="preserve"> that comprised &lt;2% of the sample were not included.</w:t>
+        <w:t>and square root transformed. Taxa that comprised &lt;2% of the sample were not included.</w:t>
       </w:r>
     </w:p>
     <w:p>
@@ -1000,21 +882,7 @@
         <w:rPr>
           <w:rFonts w:ascii="Times New Roman" w:hAnsi="Times New Roman" w:cs="Times New Roman"/>
         </w:rPr>
-        <w:t xml:space="preserve">and </w:t>
-      </w:r>
-      <w:proofErr w:type="spellStart"/>
-      <w:r>
-        <w:rPr>
-          <w:rFonts w:ascii="Times New Roman" w:hAnsi="Times New Roman" w:cs="Times New Roman"/>
-        </w:rPr>
-        <w:t>taxa</w:t>
-      </w:r>
-      <w:proofErr w:type="spellEnd"/>
-      <w:r>
-        <w:rPr>
-          <w:rFonts w:ascii="Times New Roman" w:hAnsi="Times New Roman" w:cs="Times New Roman"/>
-        </w:rPr>
-        <w:t xml:space="preserve"> known to mediate the process </w:t>
+        <w:t xml:space="preserve">and taxa known to mediate the process </w:t>
       </w:r>
       <w:r>
         <w:rPr>
@@ -1164,119 +1032,7 @@
         <w:rPr>
           <w:rFonts w:ascii="Times New Roman" w:hAnsi="Times New Roman" w:cs="Times New Roman"/>
         </w:rPr>
-        <w:t xml:space="preserve">SCFA, short chain fatty acids; DNRA, </w:t>
-      </w:r>
-      <w:proofErr w:type="spellStart"/>
-      <w:r>
-        <w:rPr>
-          <w:rFonts w:ascii="Times New Roman" w:hAnsi="Times New Roman" w:cs="Times New Roman"/>
-        </w:rPr>
-        <w:t>dissimilatory</w:t>
-      </w:r>
-      <w:proofErr w:type="spellEnd"/>
-      <w:r>
-        <w:rPr>
-          <w:rFonts w:ascii="Times New Roman" w:hAnsi="Times New Roman" w:cs="Times New Roman"/>
-        </w:rPr>
-        <w:t xml:space="preserve"> nitrate reduction to ammonia; </w:t>
-      </w:r>
-      <w:proofErr w:type="spellStart"/>
-      <w:r>
-        <w:rPr>
-          <w:rFonts w:ascii="Times New Roman" w:hAnsi="Times New Roman" w:cs="Times New Roman"/>
-        </w:rPr>
-        <w:t>anammox</w:t>
-      </w:r>
-      <w:proofErr w:type="spellEnd"/>
-      <w:r>
-        <w:rPr>
-          <w:rFonts w:ascii="Times New Roman" w:hAnsi="Times New Roman" w:cs="Times New Roman"/>
-        </w:rPr>
-        <w:t xml:space="preserve">, anaerobic ammonia oxidation; MT, </w:t>
-      </w:r>
-      <w:proofErr w:type="spellStart"/>
-      <w:r>
-        <w:rPr>
-          <w:rFonts w:ascii="Times New Roman" w:hAnsi="Times New Roman" w:cs="Times New Roman"/>
-        </w:rPr>
-        <w:t>methanethiol</w:t>
-      </w:r>
-      <w:proofErr w:type="spellEnd"/>
-      <w:r>
-        <w:rPr>
-          <w:rFonts w:ascii="Times New Roman" w:hAnsi="Times New Roman" w:cs="Times New Roman"/>
-        </w:rPr>
-        <w:t xml:space="preserve">; DMSP, </w:t>
-      </w:r>
-      <w:proofErr w:type="spellStart"/>
-      <w:r>
-        <w:rPr>
-          <w:rFonts w:ascii="Times New Roman" w:hAnsi="Times New Roman" w:cs="Times New Roman"/>
-        </w:rPr>
-        <w:t>dimethylsulfoniopropionate</w:t>
-      </w:r>
-      <w:proofErr w:type="spellEnd"/>
-      <w:r>
-        <w:rPr>
-          <w:rFonts w:ascii="Times New Roman" w:hAnsi="Times New Roman" w:cs="Times New Roman"/>
-        </w:rPr>
-        <w:t xml:space="preserve">; DMS, </w:t>
-      </w:r>
-      <w:proofErr w:type="spellStart"/>
-      <w:r>
-        <w:rPr>
-          <w:rFonts w:ascii="Times New Roman" w:hAnsi="Times New Roman" w:cs="Times New Roman"/>
-        </w:rPr>
-        <w:t>dimethylsulfide</w:t>
-      </w:r>
-      <w:proofErr w:type="spellEnd"/>
-      <w:r>
-        <w:rPr>
-          <w:rFonts w:ascii="Times New Roman" w:hAnsi="Times New Roman" w:cs="Times New Roman"/>
-        </w:rPr>
-        <w:t xml:space="preserve">; DMSO </w:t>
-      </w:r>
-      <w:proofErr w:type="spellStart"/>
-      <w:r>
-        <w:rPr>
-          <w:rFonts w:ascii="Times New Roman" w:hAnsi="Times New Roman" w:cs="Times New Roman"/>
-        </w:rPr>
-        <w:t>dimethylsulfoxide</w:t>
-      </w:r>
-      <w:proofErr w:type="spellEnd"/>
-      <w:r>
-        <w:rPr>
-          <w:rFonts w:ascii="Times New Roman" w:hAnsi="Times New Roman" w:cs="Times New Roman"/>
-        </w:rPr>
-        <w:t xml:space="preserve">; ASR, assimilatory sulfate reduction; DSR, </w:t>
-      </w:r>
-      <w:proofErr w:type="spellStart"/>
-      <w:r>
-        <w:rPr>
-          <w:rFonts w:ascii="Times New Roman" w:hAnsi="Times New Roman" w:cs="Times New Roman"/>
-        </w:rPr>
-        <w:t>dissimilatory</w:t>
-      </w:r>
-      <w:proofErr w:type="spellEnd"/>
-      <w:r>
-        <w:rPr>
-          <w:rFonts w:ascii="Times New Roman" w:hAnsi="Times New Roman" w:cs="Times New Roman"/>
-        </w:rPr>
-        <w:t xml:space="preserve"> sulfate </w:t>
-      </w:r>
-      <w:proofErr w:type="spellStart"/>
-      <w:r>
-        <w:rPr>
-          <w:rFonts w:ascii="Times New Roman" w:hAnsi="Times New Roman" w:cs="Times New Roman"/>
-        </w:rPr>
-        <w:t>redution</w:t>
-      </w:r>
-      <w:proofErr w:type="spellEnd"/>
-      <w:r>
-        <w:rPr>
-          <w:rFonts w:ascii="Times New Roman" w:hAnsi="Times New Roman" w:cs="Times New Roman"/>
-        </w:rPr>
-        <w:t>.</w:t>
+        <w:t>SCFA, short chain fatty acids; DNRA, dissimilatory nitrate reduction to ammonia; anammox, anaerobic ammonia oxidation; MT, methanethiol; DMSP, dimethylsulfoniopropionate; DMS, dimethylsulfide; DMSO dimethylsulfoxide; ASR, assimilatory sulfate reduction; DSR, dissimilatory sulfate redution.</w:t>
       </w:r>
     </w:p>
     <w:p>
@@ -1290,21 +1046,7 @@
         <w:rPr>
           <w:rFonts w:ascii="Times New Roman" w:hAnsi="Times New Roman" w:cs="Times New Roman"/>
         </w:rPr>
-        <w:t xml:space="preserve">Figure S1. Map of the </w:t>
-      </w:r>
-      <w:proofErr w:type="spellStart"/>
-      <w:r>
-        <w:rPr>
-          <w:rFonts w:ascii="Times New Roman" w:hAnsi="Times New Roman" w:cs="Times New Roman"/>
-        </w:rPr>
-        <w:t>Vestfold</w:t>
-      </w:r>
-      <w:proofErr w:type="spellEnd"/>
-      <w:r>
-        <w:rPr>
-          <w:rFonts w:ascii="Times New Roman" w:hAnsi="Times New Roman" w:cs="Times New Roman"/>
-        </w:rPr>
-        <w:t xml:space="preserve"> Hills</w:t>
+        <w:t>Figure S1. Map of the Vestfold Hills</w:t>
       </w:r>
       <w:r>
         <w:rPr>
@@ -1336,156 +1078,110 @@
         </w:rPr>
         <w:t xml:space="preserve">bays and </w:t>
       </w:r>
-      <w:proofErr w:type="spellStart"/>
-      <w:r>
-        <w:rPr>
-          <w:rFonts w:ascii="Times New Roman" w:hAnsi="Times New Roman" w:cs="Times New Roman"/>
-        </w:rPr>
-        <w:t>meromictic</w:t>
-      </w:r>
-      <w:proofErr w:type="spellEnd"/>
+      <w:r>
+        <w:rPr>
+          <w:rFonts w:ascii="Times New Roman" w:hAnsi="Times New Roman" w:cs="Times New Roman"/>
+        </w:rPr>
+        <w:t xml:space="preserve">meromictic </w:t>
+      </w:r>
+      <w:r>
+        <w:rPr>
+          <w:rFonts w:ascii="Times New Roman" w:hAnsi="Times New Roman" w:cs="Times New Roman"/>
+        </w:rPr>
+        <w:t xml:space="preserve">lakes </w:t>
+      </w:r>
+      <w:r>
+        <w:rPr>
+          <w:rFonts w:ascii="Times New Roman" w:hAnsi="Times New Roman" w:cs="Times New Roman"/>
+        </w:rPr>
+        <w:t>(</w:t>
+      </w:r>
+      <w:r>
+        <w:rPr>
+          <w:rFonts w:ascii="Times New Roman" w:hAnsi="Times New Roman" w:cs="Times New Roman"/>
+        </w:rPr>
+        <w:t>numbered</w:t>
+      </w:r>
+      <w:r>
+        <w:rPr>
+          <w:rFonts w:ascii="Times New Roman" w:hAnsi="Times New Roman" w:cs="Times New Roman"/>
+        </w:rPr>
+        <w:t>)</w:t>
+      </w:r>
+      <w:r>
+        <w:rPr>
+          <w:rFonts w:ascii="Times New Roman" w:hAnsi="Times New Roman" w:cs="Times New Roman"/>
+        </w:rPr>
+        <w:t xml:space="preserve">. </w:t>
+      </w:r>
+      <w:r>
+        <w:rPr>
+          <w:rFonts w:ascii="Times New Roman" w:hAnsi="Times New Roman" w:cs="Times New Roman"/>
+        </w:rPr>
+        <w:t xml:space="preserve">Inset is the position of the Vestfold Hills relative to Australia and other Antarctic coastal oases. </w:t>
+      </w:r>
+      <w:r>
+        <w:rPr>
+          <w:rFonts w:ascii="Times New Roman" w:hAnsi="Times New Roman" w:cs="Times New Roman"/>
+        </w:rPr>
+        <w:t xml:space="preserve">Meromictic lakes, black fill; seasonally isolated marine basins </w:t>
+      </w:r>
+      <w:r>
+        <w:rPr>
+          <w:rFonts w:ascii="Times New Roman" w:hAnsi="Times New Roman" w:cs="Times New Roman"/>
+        </w:rPr>
+        <w:t>and other lakes</w:t>
+      </w:r>
+      <w:r>
+        <w:rPr>
+          <w:rFonts w:ascii="Times New Roman" w:hAnsi="Times New Roman" w:cs="Times New Roman"/>
+        </w:rPr>
+        <w:t xml:space="preserve">, lined fill; the Southern Ocean, gray fill; continental ice sheet; stippled. The </w:t>
+      </w:r>
+      <w:r>
+        <w:rPr>
+          <w:rFonts w:ascii="Times New Roman" w:hAnsi="Times New Roman" w:cs="Times New Roman"/>
+        </w:rPr>
+        <w:t xml:space="preserve">lakes </w:t>
+      </w:r>
+      <w:r>
+        <w:rPr>
+          <w:rFonts w:ascii="Times New Roman" w:hAnsi="Times New Roman" w:cs="Times New Roman"/>
+        </w:rPr>
+        <w:t>are: 1.</w:t>
+      </w:r>
+      <w:r>
+        <w:rPr>
+          <w:rFonts w:ascii="Times New Roman" w:hAnsi="Times New Roman" w:cs="Times New Roman"/>
+        </w:rPr>
+        <w:t xml:space="preserve"> unnamed lake 2; 2.Organic Lake; 3. Pendant Lake; 4. Glider lake; 5. Ace Lake; 6. unnamed lake 1; 7. Williams Lake; 8. Abraxas Lake; 9. Johnstone Lake; 10. </w:t>
+      </w:r>
+      <w:proofErr w:type="gramStart"/>
+      <w:r>
+        <w:rPr>
+          <w:rFonts w:ascii="Times New Roman" w:hAnsi="Times New Roman" w:cs="Times New Roman"/>
+        </w:rPr>
+        <w:t>Ekho Lake; 11.</w:t>
+      </w:r>
+      <w:proofErr w:type="gramEnd"/>
       <w:r>
         <w:rPr>
           <w:rFonts w:ascii="Times New Roman" w:hAnsi="Times New Roman" w:cs="Times New Roman"/>
         </w:rPr>
         <w:t xml:space="preserve"> </w:t>
       </w:r>
-      <w:r>
-        <w:rPr>
-          <w:rFonts w:ascii="Times New Roman" w:hAnsi="Times New Roman" w:cs="Times New Roman"/>
-        </w:rPr>
-        <w:t xml:space="preserve">lakes </w:t>
-      </w:r>
-      <w:r>
-        <w:rPr>
-          <w:rFonts w:ascii="Times New Roman" w:hAnsi="Times New Roman" w:cs="Times New Roman"/>
-        </w:rPr>
-        <w:t>(</w:t>
-      </w:r>
-      <w:r>
-        <w:rPr>
-          <w:rFonts w:ascii="Times New Roman" w:hAnsi="Times New Roman" w:cs="Times New Roman"/>
-        </w:rPr>
-        <w:t>numbered</w:t>
-      </w:r>
-      <w:r>
-        <w:rPr>
-          <w:rFonts w:ascii="Times New Roman" w:hAnsi="Times New Roman" w:cs="Times New Roman"/>
-        </w:rPr>
-        <w:t>)</w:t>
-      </w:r>
-      <w:r>
-        <w:rPr>
-          <w:rFonts w:ascii="Times New Roman" w:hAnsi="Times New Roman" w:cs="Times New Roman"/>
-        </w:rPr>
-        <w:t xml:space="preserve">. </w:t>
-      </w:r>
-      <w:r>
-        <w:rPr>
-          <w:rFonts w:ascii="Times New Roman" w:hAnsi="Times New Roman" w:cs="Times New Roman"/>
-        </w:rPr>
-        <w:t xml:space="preserve">Inset is the position of the </w:t>
-      </w:r>
-      <w:proofErr w:type="spellStart"/>
-      <w:r>
-        <w:rPr>
-          <w:rFonts w:ascii="Times New Roman" w:hAnsi="Times New Roman" w:cs="Times New Roman"/>
-        </w:rPr>
-        <w:t>Vestfold</w:t>
-      </w:r>
-      <w:proofErr w:type="spellEnd"/>
-      <w:r>
-        <w:rPr>
-          <w:rFonts w:ascii="Times New Roman" w:hAnsi="Times New Roman" w:cs="Times New Roman"/>
-        </w:rPr>
-        <w:t xml:space="preserve"> Hills relative to Australia and other Antarctic coastal oases. </w:t>
-      </w:r>
-      <w:proofErr w:type="spellStart"/>
-      <w:r>
-        <w:rPr>
-          <w:rFonts w:ascii="Times New Roman" w:hAnsi="Times New Roman" w:cs="Times New Roman"/>
-        </w:rPr>
-        <w:t>Meromictic</w:t>
-      </w:r>
-      <w:proofErr w:type="spellEnd"/>
-      <w:r>
-        <w:rPr>
-          <w:rFonts w:ascii="Times New Roman" w:hAnsi="Times New Roman" w:cs="Times New Roman"/>
-        </w:rPr>
-        <w:t xml:space="preserve"> lakes, black fill; seasonally isolated marine basins </w:t>
-      </w:r>
-      <w:r>
-        <w:rPr>
-          <w:rFonts w:ascii="Times New Roman" w:hAnsi="Times New Roman" w:cs="Times New Roman"/>
-        </w:rPr>
-        <w:t>and other lakes</w:t>
-      </w:r>
-      <w:r>
-        <w:rPr>
-          <w:rFonts w:ascii="Times New Roman" w:hAnsi="Times New Roman" w:cs="Times New Roman"/>
-        </w:rPr>
-        <w:t xml:space="preserve">, lined fill; the Southern Ocean, gray fill; continental ice sheet; stippled. The </w:t>
-      </w:r>
-      <w:r>
-        <w:rPr>
-          <w:rFonts w:ascii="Times New Roman" w:hAnsi="Times New Roman" w:cs="Times New Roman"/>
-        </w:rPr>
-        <w:t xml:space="preserve">lakes </w:t>
-      </w:r>
-      <w:r>
-        <w:rPr>
-          <w:rFonts w:ascii="Times New Roman" w:hAnsi="Times New Roman" w:cs="Times New Roman"/>
-        </w:rPr>
-        <w:t>are: 1.</w:t>
-      </w:r>
-      <w:r>
-        <w:rPr>
-          <w:rFonts w:ascii="Times New Roman" w:hAnsi="Times New Roman" w:cs="Times New Roman"/>
-        </w:rPr>
-        <w:t xml:space="preserve"> unnamed lake 2; 2.Organic Lake; 3. Pendant Lake; 4. Glider lake; 5. Ace Lake; 6. unnamed lake 1; 7. Williams Lake; 8. </w:t>
-      </w:r>
-      <w:proofErr w:type="spellStart"/>
-      <w:r>
-        <w:rPr>
-          <w:rFonts w:ascii="Times New Roman" w:hAnsi="Times New Roman" w:cs="Times New Roman"/>
-        </w:rPr>
-        <w:t>Abraxas</w:t>
-      </w:r>
-      <w:proofErr w:type="spellEnd"/>
-      <w:r>
-        <w:rPr>
-          <w:rFonts w:ascii="Times New Roman" w:hAnsi="Times New Roman" w:cs="Times New Roman"/>
-        </w:rPr>
-        <w:t xml:space="preserve"> Lake; 9. </w:t>
-      </w:r>
-      <w:proofErr w:type="spellStart"/>
-      <w:r>
-        <w:rPr>
-          <w:rFonts w:ascii="Times New Roman" w:hAnsi="Times New Roman" w:cs="Times New Roman"/>
-        </w:rPr>
-        <w:t>Johnstone</w:t>
-      </w:r>
-      <w:proofErr w:type="spellEnd"/>
-      <w:r>
-        <w:rPr>
-          <w:rFonts w:ascii="Times New Roman" w:hAnsi="Times New Roman" w:cs="Times New Roman"/>
-        </w:rPr>
-        <w:t xml:space="preserve"> Lake; 10. </w:t>
-      </w:r>
-      <w:proofErr w:type="spellStart"/>
       <w:proofErr w:type="gramStart"/>
       <w:r>
         <w:rPr>
           <w:rFonts w:ascii="Times New Roman" w:hAnsi="Times New Roman" w:cs="Times New Roman"/>
         </w:rPr>
-        <w:t>Ekho</w:t>
-      </w:r>
-      <w:proofErr w:type="spellEnd"/>
-      <w:r>
-        <w:rPr>
-          <w:rFonts w:ascii="Times New Roman" w:hAnsi="Times New Roman" w:cs="Times New Roman"/>
-        </w:rPr>
-        <w:t xml:space="preserve"> Lake; 11.</w:t>
+        <w:t xml:space="preserve">Lake Farrell; </w:t>
+      </w:r>
+      <w:r>
+        <w:rPr>
+          <w:rFonts w:ascii="Times New Roman" w:hAnsi="Times New Roman" w:cs="Times New Roman"/>
+        </w:rPr>
+        <w:t>12.</w:t>
       </w:r>
       <w:proofErr w:type="gramEnd"/>
       <w:r>
@@ -1499,13 +1195,7 @@
         <w:rPr>
           <w:rFonts w:ascii="Times New Roman" w:hAnsi="Times New Roman" w:cs="Times New Roman"/>
         </w:rPr>
-        <w:t xml:space="preserve">Lake Farrell; </w:t>
-      </w:r>
-      <w:r>
-        <w:rPr>
-          <w:rFonts w:ascii="Times New Roman" w:hAnsi="Times New Roman" w:cs="Times New Roman"/>
-        </w:rPr>
-        <w:t>12.</w:t>
+        <w:t>Sheild Lake; 13.</w:t>
       </w:r>
       <w:proofErr w:type="gramEnd"/>
       <w:r>
@@ -1514,20 +1204,12 @@
         </w:rPr>
         <w:t xml:space="preserve"> </w:t>
       </w:r>
-      <w:proofErr w:type="spellStart"/>
       <w:proofErr w:type="gramStart"/>
       <w:r>
         <w:rPr>
           <w:rFonts w:ascii="Times New Roman" w:hAnsi="Times New Roman" w:cs="Times New Roman"/>
         </w:rPr>
-        <w:t>Sheild</w:t>
-      </w:r>
-      <w:proofErr w:type="spellEnd"/>
-      <w:r>
-        <w:rPr>
-          <w:rFonts w:ascii="Times New Roman" w:hAnsi="Times New Roman" w:cs="Times New Roman"/>
-        </w:rPr>
-        <w:t xml:space="preserve"> Lake; 13.</w:t>
+        <w:t>Oval Lake; 14.</w:t>
       </w:r>
       <w:proofErr w:type="gramEnd"/>
       <w:r>
@@ -1541,7 +1223,7 @@
         <w:rPr>
           <w:rFonts w:ascii="Times New Roman" w:hAnsi="Times New Roman" w:cs="Times New Roman"/>
         </w:rPr>
-        <w:t>Oval Lake; 14.</w:t>
+        <w:t>Ephyra Lake; 15.</w:t>
       </w:r>
       <w:proofErr w:type="gramEnd"/>
       <w:r>
@@ -1550,20 +1232,12 @@
         </w:rPr>
         <w:t xml:space="preserve"> </w:t>
       </w:r>
-      <w:proofErr w:type="spellStart"/>
       <w:proofErr w:type="gramStart"/>
       <w:r>
         <w:rPr>
           <w:rFonts w:ascii="Times New Roman" w:hAnsi="Times New Roman" w:cs="Times New Roman"/>
         </w:rPr>
-        <w:t>Ephyra</w:t>
-      </w:r>
-      <w:proofErr w:type="spellEnd"/>
-      <w:r>
-        <w:rPr>
-          <w:rFonts w:ascii="Times New Roman" w:hAnsi="Times New Roman" w:cs="Times New Roman"/>
-        </w:rPr>
-        <w:t xml:space="preserve"> Lake; 15.</w:t>
+        <w:t>Scale Lake; 16.</w:t>
       </w:r>
       <w:proofErr w:type="gramEnd"/>
       <w:r>
@@ -1577,7 +1251,7 @@
         <w:rPr>
           <w:rFonts w:ascii="Times New Roman" w:hAnsi="Times New Roman" w:cs="Times New Roman"/>
         </w:rPr>
-        <w:t>Scale Lake; 16.</w:t>
+        <w:t>Lake Anderson; 17.</w:t>
       </w:r>
       <w:proofErr w:type="gramEnd"/>
       <w:r>
@@ -1591,7 +1265,7 @@
         <w:rPr>
           <w:rFonts w:ascii="Times New Roman" w:hAnsi="Times New Roman" w:cs="Times New Roman"/>
         </w:rPr>
-        <w:t>Lake Anderson; 17.</w:t>
+        <w:t>Oblong Lake; 18.</w:t>
       </w:r>
       <w:proofErr w:type="gramEnd"/>
       <w:r>
@@ -1605,7 +1279,7 @@
         <w:rPr>
           <w:rFonts w:ascii="Times New Roman" w:hAnsi="Times New Roman" w:cs="Times New Roman"/>
         </w:rPr>
-        <w:t>Oblong Lake; 18.</w:t>
+        <w:t>Lake McCallum; 19.</w:t>
       </w:r>
       <w:proofErr w:type="gramEnd"/>
       <w:r>
@@ -1619,7 +1293,7 @@
         <w:rPr>
           <w:rFonts w:ascii="Times New Roman" w:hAnsi="Times New Roman" w:cs="Times New Roman"/>
         </w:rPr>
-        <w:t>Lake McCallum; 19.</w:t>
+        <w:t>Clear Lake; 20.</w:t>
       </w:r>
       <w:proofErr w:type="gramEnd"/>
       <w:r>
@@ -1633,29 +1307,7 @@
         <w:rPr>
           <w:rFonts w:ascii="Times New Roman" w:hAnsi="Times New Roman" w:cs="Times New Roman"/>
         </w:rPr>
-        <w:t>Clear Lake; 20.</w:t>
-      </w:r>
-      <w:proofErr w:type="gramEnd"/>
-      <w:r>
-        <w:rPr>
-          <w:rFonts w:ascii="Times New Roman" w:hAnsi="Times New Roman" w:cs="Times New Roman"/>
-        </w:rPr>
-        <w:t xml:space="preserve"> </w:t>
-      </w:r>
-      <w:proofErr w:type="spellStart"/>
-      <w:proofErr w:type="gramStart"/>
-      <w:r>
-        <w:rPr>
-          <w:rFonts w:ascii="Times New Roman" w:hAnsi="Times New Roman" w:cs="Times New Roman"/>
-        </w:rPr>
-        <w:t>Laternula</w:t>
-      </w:r>
-      <w:proofErr w:type="spellEnd"/>
-      <w:r>
-        <w:rPr>
-          <w:rFonts w:ascii="Times New Roman" w:hAnsi="Times New Roman" w:cs="Times New Roman"/>
-        </w:rPr>
-        <w:t xml:space="preserve"> Lake; 21.</w:t>
+        <w:t>Laternula Lake; 21.</w:t>
       </w:r>
       <w:proofErr w:type="gramEnd"/>
       <w:r>
@@ -1806,7 +1458,6 @@
         </w:rPr>
         <w:t xml:space="preserve"> </w:t>
       </w:r>
-      <w:proofErr w:type="spellStart"/>
       <w:proofErr w:type="gramStart"/>
       <w:r>
         <w:rPr>
@@ -1821,7 +1472,6 @@
         </w:rPr>
         <w:t>T</w:t>
       </w:r>
-      <w:proofErr w:type="spellEnd"/>
       <w:proofErr w:type="gramEnd"/>
       <w:r>
         <w:rPr>
@@ -1861,34 +1511,18 @@
         </w:rPr>
         <w:t xml:space="preserve">. </w:t>
       </w:r>
-      <w:proofErr w:type="spellStart"/>
-      <w:r>
-        <w:rPr>
-          <w:rFonts w:ascii="Times New Roman" w:hAnsi="Times New Roman" w:cs="Times New Roman"/>
-        </w:rPr>
-        <w:t>Epifluorescence</w:t>
-      </w:r>
-      <w:proofErr w:type="spellEnd"/>
-      <w:r>
-        <w:rPr>
-          <w:rFonts w:ascii="Times New Roman" w:hAnsi="Times New Roman" w:cs="Times New Roman"/>
-        </w:rPr>
-        <w:t xml:space="preserve"> microscopy imag</w:t>
-      </w:r>
-      <w:r>
-        <w:rPr>
-          <w:rFonts w:ascii="Times New Roman" w:hAnsi="Times New Roman" w:cs="Times New Roman"/>
-        </w:rPr>
-        <w:t xml:space="preserve">es of Organic Lake </w:t>
-      </w:r>
-      <w:proofErr w:type="spellStart"/>
-      <w:r>
-        <w:rPr>
-          <w:rFonts w:ascii="Times New Roman" w:hAnsi="Times New Roman" w:cs="Times New Roman"/>
-        </w:rPr>
-        <w:t>microbiota</w:t>
-      </w:r>
-      <w:proofErr w:type="spellEnd"/>
+      <w:r>
+        <w:rPr>
+          <w:rFonts w:ascii="Times New Roman" w:hAnsi="Times New Roman" w:cs="Times New Roman"/>
+        </w:rPr>
+        <w:t>Epifluorescence microscopy imag</w:t>
+      </w:r>
+      <w:r>
+        <w:rPr>
+          <w:rFonts w:ascii="Times New Roman" w:hAnsi="Times New Roman" w:cs="Times New Roman"/>
+        </w:rPr>
+        <w:t>es of Organic Lake microbiota</w:t>
+      </w:r>
       <w:r>
         <w:rPr>
           <w:rFonts w:ascii="Times New Roman" w:hAnsi="Times New Roman" w:cs="Times New Roman"/>
@@ -1944,21 +1578,7 @@
         <w:rPr>
           <w:rFonts w:ascii="Times New Roman" w:hAnsi="Times New Roman" w:cs="Times New Roman"/>
         </w:rPr>
-        <w:t xml:space="preserve">PCA analysis of </w:t>
-      </w:r>
-      <w:proofErr w:type="spellStart"/>
-      <w:r>
-        <w:rPr>
-          <w:rFonts w:ascii="Times New Roman" w:hAnsi="Times New Roman" w:cs="Times New Roman"/>
-        </w:rPr>
-        <w:t>physico</w:t>
-      </w:r>
-      <w:proofErr w:type="spellEnd"/>
-      <w:r>
-        <w:rPr>
-          <w:rFonts w:ascii="Times New Roman" w:hAnsi="Times New Roman" w:cs="Times New Roman"/>
-        </w:rPr>
-        <w:t>-chemical parameters and cell</w:t>
+        <w:t>PCA analysis of physico-chemical parameters and cell</w:t>
       </w:r>
       <w:r>
         <w:rPr>
@@ -2014,35 +1634,7 @@
         <w:rPr>
           <w:rFonts w:ascii="Times New Roman" w:hAnsi="Times New Roman" w:cs="Times New Roman"/>
         </w:rPr>
-        <w:t xml:space="preserve">PC1 explained 74.3% and PC2 14.7% of the variation between samples. Abbreviations: </w:t>
-      </w:r>
-      <w:proofErr w:type="spellStart"/>
-      <w:r>
-        <w:rPr>
-          <w:rFonts w:ascii="Times New Roman" w:hAnsi="Times New Roman" w:cs="Times New Roman"/>
-        </w:rPr>
-        <w:t>cond</w:t>
-      </w:r>
-      <w:proofErr w:type="spellEnd"/>
-      <w:r>
-        <w:rPr>
-          <w:rFonts w:ascii="Times New Roman" w:hAnsi="Times New Roman" w:cs="Times New Roman"/>
-        </w:rPr>
-        <w:t xml:space="preserve">, conductivity; temp, temperature; </w:t>
-      </w:r>
-      <w:proofErr w:type="spellStart"/>
-      <w:r>
-        <w:rPr>
-          <w:rFonts w:ascii="Times New Roman" w:hAnsi="Times New Roman" w:cs="Times New Roman"/>
-        </w:rPr>
-        <w:t>turb</w:t>
-      </w:r>
-      <w:proofErr w:type="spellEnd"/>
-      <w:r>
-        <w:rPr>
-          <w:rFonts w:ascii="Times New Roman" w:hAnsi="Times New Roman" w:cs="Times New Roman"/>
-        </w:rPr>
-        <w:t>, turbidity.</w:t>
+        <w:t>PC1 explained 74.3% and PC2 14.7% of the variation between samples. Abbreviations: cond, conductivity; temp, temperature; turb, turbidity.</w:t>
       </w:r>
     </w:p>
     <w:p>
@@ -2056,36 +1648,14 @@
         <w:rPr>
           <w:rFonts w:ascii="Times New Roman" w:hAnsi="Times New Roman" w:cs="Times New Roman"/>
         </w:rPr>
-        <w:t xml:space="preserve">Figure S6. </w:t>
-      </w:r>
-      <w:proofErr w:type="spellStart"/>
-      <w:r>
-        <w:rPr>
-          <w:rFonts w:ascii="Times New Roman" w:hAnsi="Times New Roman" w:cs="Times New Roman"/>
-        </w:rPr>
-        <w:t>Barplots</w:t>
-      </w:r>
-      <w:proofErr w:type="spellEnd"/>
-      <w:r>
-        <w:rPr>
-          <w:rFonts w:ascii="Times New Roman" w:hAnsi="Times New Roman" w:cs="Times New Roman"/>
-        </w:rPr>
-        <w:t xml:space="preserve"> showing the </w:t>
-      </w:r>
-      <w:r>
-        <w:rPr>
-          <w:rFonts w:ascii="Times New Roman" w:hAnsi="Times New Roman" w:cs="Times New Roman"/>
-        </w:rPr>
-        <w:t xml:space="preserve">frequencies of taxonomic assignments to the KEGG </w:t>
-      </w:r>
-      <w:proofErr w:type="spellStart"/>
-      <w:r>
-        <w:rPr>
-          <w:rFonts w:ascii="Times New Roman" w:hAnsi="Times New Roman" w:cs="Times New Roman"/>
-        </w:rPr>
-        <w:t>orthologs</w:t>
-      </w:r>
-      <w:proofErr w:type="spellEnd"/>
+        <w:t xml:space="preserve">Figure S6. Barplots showing the </w:t>
+      </w:r>
+      <w:r>
+        <w:rPr>
+          <w:rFonts w:ascii="Times New Roman" w:hAnsi="Times New Roman" w:cs="Times New Roman"/>
+        </w:rPr>
+        <w:t>frequencies of taxonomic assignments to the KEGG orthologs</w:t>
+      </w:r>
       <w:r>
         <w:rPr>
           <w:rFonts w:ascii="Times New Roman" w:hAnsi="Times New Roman" w:cs="Times New Roman"/>
@@ -2155,163 +1725,26 @@
         <w:rPr>
           <w:rFonts w:ascii="Times New Roman" w:hAnsi="Times New Roman" w:cs="Times New Roman"/>
         </w:rPr>
-        <w:t xml:space="preserve">Figure S7. </w:t>
-      </w:r>
-      <w:proofErr w:type="spellStart"/>
-      <w:r>
-        <w:rPr>
-          <w:rFonts w:ascii="Times New Roman" w:hAnsi="Times New Roman" w:cs="Times New Roman"/>
-        </w:rPr>
-        <w:t>Phylogenetic</w:t>
-      </w:r>
-      <w:proofErr w:type="spellEnd"/>
-      <w:r>
-        <w:rPr>
-          <w:rFonts w:ascii="Times New Roman" w:hAnsi="Times New Roman" w:cs="Times New Roman"/>
-        </w:rPr>
-        <w:t xml:space="preserve"> tree of </w:t>
-      </w:r>
-      <w:proofErr w:type="spellStart"/>
-      <w:r>
-        <w:rPr>
-          <w:rFonts w:ascii="Times New Roman" w:hAnsi="Times New Roman" w:cs="Times New Roman"/>
-        </w:rPr>
-        <w:t>rhodopsin</w:t>
-      </w:r>
-      <w:proofErr w:type="spellEnd"/>
+        <w:t>Figure S7. Phylogenetic tree of rhodopsin homologs including proteorhodopsin, bacteriorhodopsin, actinorhodopsin and xanthorhodopsin.</w:t>
+      </w:r>
       <w:r>
         <w:rPr>
           <w:rFonts w:ascii="Times New Roman" w:hAnsi="Times New Roman" w:cs="Times New Roman"/>
         </w:rPr>
         <w:t xml:space="preserve"> </w:t>
       </w:r>
-      <w:proofErr w:type="spellStart"/>
-      <w:r>
-        <w:rPr>
-          <w:rFonts w:ascii="Times New Roman" w:hAnsi="Times New Roman" w:cs="Times New Roman"/>
-        </w:rPr>
-        <w:t>homologs</w:t>
-      </w:r>
-      <w:proofErr w:type="spellEnd"/>
-      <w:r>
-        <w:rPr>
-          <w:rFonts w:ascii="Times New Roman" w:hAnsi="Times New Roman" w:cs="Times New Roman"/>
-        </w:rPr>
-        <w:t xml:space="preserve"> including </w:t>
-      </w:r>
-      <w:proofErr w:type="spellStart"/>
-      <w:r>
-        <w:rPr>
-          <w:rFonts w:ascii="Times New Roman" w:hAnsi="Times New Roman" w:cs="Times New Roman"/>
-        </w:rPr>
-        <w:t>proteorhodopsin</w:t>
-      </w:r>
-      <w:proofErr w:type="spellEnd"/>
-      <w:r>
-        <w:rPr>
-          <w:rFonts w:ascii="Times New Roman" w:hAnsi="Times New Roman" w:cs="Times New Roman"/>
-        </w:rPr>
-        <w:t xml:space="preserve">, </w:t>
-      </w:r>
-      <w:proofErr w:type="spellStart"/>
-      <w:r>
-        <w:rPr>
-          <w:rFonts w:ascii="Times New Roman" w:hAnsi="Times New Roman" w:cs="Times New Roman"/>
-        </w:rPr>
-        <w:t>bacteriorhodopsin</w:t>
-      </w:r>
-      <w:proofErr w:type="spellEnd"/>
-      <w:r>
-        <w:rPr>
-          <w:rFonts w:ascii="Times New Roman" w:hAnsi="Times New Roman" w:cs="Times New Roman"/>
-        </w:rPr>
-        <w:t xml:space="preserve">, </w:t>
-      </w:r>
-      <w:proofErr w:type="spellStart"/>
-      <w:r>
-        <w:rPr>
-          <w:rFonts w:ascii="Times New Roman" w:hAnsi="Times New Roman" w:cs="Times New Roman"/>
-        </w:rPr>
-        <w:t>actinorhodopsin</w:t>
-      </w:r>
-      <w:proofErr w:type="spellEnd"/>
-      <w:r>
-        <w:rPr>
-          <w:rFonts w:ascii="Times New Roman" w:hAnsi="Times New Roman" w:cs="Times New Roman"/>
-        </w:rPr>
-        <w:t xml:space="preserve"> and </w:t>
-      </w:r>
-      <w:proofErr w:type="spellStart"/>
-      <w:r>
-        <w:rPr>
-          <w:rFonts w:ascii="Times New Roman" w:hAnsi="Times New Roman" w:cs="Times New Roman"/>
-        </w:rPr>
-        <w:t>xanthorhodopsin</w:t>
-      </w:r>
-      <w:proofErr w:type="spellEnd"/>
-      <w:r>
-        <w:rPr>
-          <w:rFonts w:ascii="Times New Roman" w:hAnsi="Times New Roman" w:cs="Times New Roman"/>
-        </w:rPr>
-        <w:t>.</w:t>
-      </w:r>
-      <w:r>
-        <w:rPr>
-          <w:rFonts w:ascii="Times New Roman" w:hAnsi="Times New Roman" w:cs="Times New Roman"/>
-        </w:rPr>
-        <w:t xml:space="preserve"> </w:t>
-      </w:r>
-      <w:proofErr w:type="spellStart"/>
       <w:r>
         <w:rPr>
           <w:rFonts w:ascii="Times New Roman" w:hAnsi="Times New Roman" w:cs="Times New Roman"/>
           <w:i/>
         </w:rPr>
-        <w:t>Halobacterim</w:t>
-      </w:r>
-      <w:proofErr w:type="spellEnd"/>
-      <w:r>
-        <w:rPr>
-          <w:rFonts w:ascii="Times New Roman" w:hAnsi="Times New Roman" w:cs="Times New Roman"/>
-          <w:i/>
-        </w:rPr>
-        <w:t xml:space="preserve"> </w:t>
-      </w:r>
-      <w:proofErr w:type="spellStart"/>
-      <w:r>
-        <w:rPr>
-          <w:rFonts w:ascii="Times New Roman" w:hAnsi="Times New Roman" w:cs="Times New Roman"/>
-          <w:i/>
-        </w:rPr>
-        <w:t>salinarum</w:t>
-      </w:r>
-      <w:proofErr w:type="spellEnd"/>
-      <w:r>
-        <w:rPr>
-          <w:rFonts w:ascii="Times New Roman" w:hAnsi="Times New Roman" w:cs="Times New Roman"/>
-          <w:i/>
-        </w:rPr>
-        <w:t xml:space="preserve"> </w:t>
-      </w:r>
-      <w:r>
-        <w:rPr>
-          <w:rFonts w:ascii="Times New Roman" w:hAnsi="Times New Roman" w:cs="Times New Roman"/>
-        </w:rPr>
-        <w:t xml:space="preserve">R1 </w:t>
-      </w:r>
-      <w:proofErr w:type="spellStart"/>
-      <w:r>
-        <w:rPr>
-          <w:rFonts w:ascii="Times New Roman" w:hAnsi="Times New Roman" w:cs="Times New Roman"/>
-        </w:rPr>
-        <w:t>halorhodopsin</w:t>
-      </w:r>
-      <w:proofErr w:type="spellEnd"/>
-      <w:r>
-        <w:rPr>
-          <w:rFonts w:ascii="Times New Roman" w:hAnsi="Times New Roman" w:cs="Times New Roman"/>
-        </w:rPr>
-        <w:t xml:space="preserve"> was used as an out-group. The tree was computed from a 78 amino acid region spanning the motif involved in ‘spectral tuning’ using the neighbor-joining algorithm. Organic Lake sequences from this study are shown in red and marked with an asterisk (*). Numbers in parentheses are counts of sequences which clustered with the Organic Lake homolog shown in the tree with 90% amino acid identity. Sequences with confirmed activity are shown in bold. Accession numbers from top to bottom are: EAZ99241, EDP63929, EGF32634, </w:t>
+        <w:t xml:space="preserve">Halobacterim salinarum </w:t>
+      </w:r>
+      <w:r>
+        <w:rPr>
+          <w:rFonts w:ascii="Times New Roman" w:hAnsi="Times New Roman" w:cs="Times New Roman"/>
+        </w:rPr>
+        <w:t xml:space="preserve">R1 halorhodopsin was used as an out-group. The tree was computed from a 78 amino acid region spanning the motif involved in ‘spectral tuning’ using the neighbor-joining algorithm. Organic Lake sequences from this study are shown in red and marked with an asterisk (*). Numbers in parentheses are counts of sequences which clustered with the Organic Lake homolog shown in the tree with 90% amino acid identity. Sequences with confirmed activity are shown in bold. Accession numbers from top to bottom are: EAZ99241, EDP63929, EGF32634, </w:t>
       </w:r>
       <w:r>
         <w:rPr>
@@ -2575,22 +2008,13 @@
         </w:rPr>
         <w:t xml:space="preserve">. </w:t>
       </w:r>
-      <w:proofErr w:type="spellStart"/>
       <w:proofErr w:type="gramStart"/>
       <w:r>
         <w:rPr>
           <w:rFonts w:ascii="Times New Roman" w:hAnsi="Times New Roman" w:cs="Times New Roman"/>
         </w:rPr>
-        <w:t>Phylogenetic</w:t>
-      </w:r>
-      <w:proofErr w:type="spellEnd"/>
-      <w:r>
-        <w:rPr>
-          <w:rFonts w:ascii="Times New Roman" w:hAnsi="Times New Roman" w:cs="Times New Roman"/>
-        </w:rPr>
-        <w:t xml:space="preserve"> tree of </w:t>
-      </w:r>
-      <w:proofErr w:type="spellStart"/>
+        <w:t xml:space="preserve">Phylogenetic tree of </w:t>
+      </w:r>
       <w:r>
         <w:rPr>
           <w:rFonts w:ascii="Times New Roman" w:hAnsi="Times New Roman" w:cs="Times New Roman"/>
@@ -2601,9 +2025,21 @@
         <w:rPr>
           <w:rFonts w:ascii="Times New Roman" w:hAnsi="Times New Roman" w:cs="Times New Roman"/>
         </w:rPr>
-        <w:t>ddD</w:t>
-      </w:r>
-      <w:proofErr w:type="spellEnd"/>
+        <w:t xml:space="preserve">ddD </w:t>
+      </w:r>
+      <w:r>
+        <w:rPr>
+          <w:rFonts w:ascii="Times New Roman" w:hAnsi="Times New Roman" w:cs="Times New Roman"/>
+        </w:rPr>
+        <w:t>DMSP lyase homologs</w:t>
+      </w:r>
+      <w:r>
+        <w:rPr>
+          <w:rFonts w:ascii="Times New Roman" w:hAnsi="Times New Roman" w:cs="Times New Roman"/>
+        </w:rPr>
+        <w:t>.</w:t>
+      </w:r>
+      <w:proofErr w:type="gramEnd"/>
       <w:r>
         <w:rPr>
           <w:rFonts w:ascii="Times New Roman" w:hAnsi="Times New Roman" w:cs="Times New Roman"/>
@@ -2613,90 +2049,27 @@
       <w:r>
         <w:rPr>
           <w:rFonts w:ascii="Times New Roman" w:hAnsi="Times New Roman" w:cs="Times New Roman"/>
-        </w:rPr>
-        <w:t xml:space="preserve">DMSP </w:t>
-      </w:r>
-      <w:proofErr w:type="spellStart"/>
-      <w:r>
-        <w:rPr>
-          <w:rFonts w:ascii="Times New Roman" w:hAnsi="Times New Roman" w:cs="Times New Roman"/>
-        </w:rPr>
-        <w:t>lyase</w:t>
-      </w:r>
-      <w:proofErr w:type="spellEnd"/>
+          <w:i/>
+        </w:rPr>
+        <w:t>E. coli</w:t>
+      </w:r>
       <w:r>
         <w:rPr>
           <w:rFonts w:ascii="Times New Roman" w:hAnsi="Times New Roman" w:cs="Times New Roman"/>
         </w:rPr>
         <w:t xml:space="preserve"> </w:t>
       </w:r>
-      <w:proofErr w:type="spellStart"/>
-      <w:r>
-        <w:rPr>
-          <w:rFonts w:ascii="Times New Roman" w:hAnsi="Times New Roman" w:cs="Times New Roman"/>
-        </w:rPr>
-        <w:t>homologs</w:t>
-      </w:r>
-      <w:proofErr w:type="spellEnd"/>
-      <w:r>
-        <w:rPr>
-          <w:rFonts w:ascii="Times New Roman" w:hAnsi="Times New Roman" w:cs="Times New Roman"/>
-        </w:rPr>
-        <w:t>.</w:t>
-      </w:r>
-      <w:proofErr w:type="gramEnd"/>
-      <w:r>
-        <w:rPr>
-          <w:rFonts w:ascii="Times New Roman" w:hAnsi="Times New Roman" w:cs="Times New Roman"/>
-        </w:rPr>
-        <w:t xml:space="preserve"> </w:t>
-      </w:r>
-      <w:r>
-        <w:rPr>
-          <w:rFonts w:ascii="Times New Roman" w:hAnsi="Times New Roman" w:cs="Times New Roman"/>
-          <w:i/>
-        </w:rPr>
-        <w:t>E. coli</w:t>
-      </w:r>
-      <w:r>
-        <w:rPr>
-          <w:rFonts w:ascii="Times New Roman" w:hAnsi="Times New Roman" w:cs="Times New Roman"/>
-        </w:rPr>
-        <w:t xml:space="preserve"> </w:t>
-      </w:r>
-      <w:proofErr w:type="spellStart"/>
-      <w:r>
-        <w:rPr>
-          <w:rFonts w:ascii="Times New Roman" w:hAnsi="Times New Roman" w:cs="Times New Roman"/>
-        </w:rPr>
-        <w:t>carnitine</w:t>
-      </w:r>
-      <w:proofErr w:type="spellEnd"/>
-      <w:r>
-        <w:rPr>
-          <w:rFonts w:ascii="Times New Roman" w:hAnsi="Times New Roman" w:cs="Times New Roman"/>
-        </w:rPr>
-        <w:t xml:space="preserve"> coenzyme </w:t>
-      </w:r>
-      <w:r>
-        <w:rPr>
-          <w:rFonts w:ascii="Times New Roman" w:hAnsi="Times New Roman" w:cs="Times New Roman"/>
-        </w:rPr>
-        <w:t xml:space="preserve">A </w:t>
-      </w:r>
-      <w:proofErr w:type="spellStart"/>
-      <w:r>
-        <w:rPr>
-          <w:rFonts w:ascii="Times New Roman" w:hAnsi="Times New Roman" w:cs="Times New Roman"/>
-        </w:rPr>
-        <w:t>transferase</w:t>
-      </w:r>
-      <w:proofErr w:type="spellEnd"/>
-      <w:r>
-        <w:rPr>
-          <w:rFonts w:ascii="Times New Roman" w:hAnsi="Times New Roman" w:cs="Times New Roman"/>
-        </w:rPr>
-        <w:t xml:space="preserve"> </w:t>
+      <w:r>
+        <w:rPr>
+          <w:rFonts w:ascii="Times New Roman" w:hAnsi="Times New Roman" w:cs="Times New Roman"/>
+        </w:rPr>
+        <w:t xml:space="preserve">carnitine coenzyme </w:t>
+      </w:r>
+      <w:r>
+        <w:rPr>
+          <w:rFonts w:ascii="Times New Roman" w:hAnsi="Times New Roman" w:cs="Times New Roman"/>
+        </w:rPr>
+        <w:t xml:space="preserve">A transferase </w:t>
       </w:r>
       <w:r>
         <w:rPr>
@@ -2728,89 +2101,32 @@
         </w:rPr>
         <w:t xml:space="preserve">. </w:t>
       </w:r>
-      <w:proofErr w:type="spellStart"/>
       <w:ins w:id="1" w:author="Sheree Yau" w:date="2012-11-17T22:43:00Z">
         <w:r>
           <w:rPr>
             <w:rFonts w:ascii="Times New Roman" w:hAnsi="Times New Roman" w:cs="Times New Roman"/>
             <w:i/>
           </w:rPr>
-          <w:t>Dinoroseobacteria</w:t>
-        </w:r>
-        <w:proofErr w:type="spellEnd"/>
+          <w:t xml:space="preserve">Dinoroseobacteria shibae </w:t>
+        </w:r>
+        <w:r>
+          <w:rPr>
+            <w:rFonts w:ascii="Times New Roman" w:hAnsi="Times New Roman" w:cs="Times New Roman"/>
+          </w:rPr>
+          <w:t xml:space="preserve">DFL 12 and </w:t>
+        </w:r>
         <w:r>
           <w:rPr>
             <w:rFonts w:ascii="Times New Roman" w:hAnsi="Times New Roman" w:cs="Times New Roman"/>
             <w:i/>
           </w:rPr>
-          <w:t xml:space="preserve"> </w:t>
-        </w:r>
-        <w:proofErr w:type="spellStart"/>
-        <w:r>
-          <w:rPr>
-            <w:rFonts w:ascii="Times New Roman" w:hAnsi="Times New Roman" w:cs="Times New Roman"/>
-            <w:i/>
-          </w:rPr>
-          <w:t>shibae</w:t>
-        </w:r>
-        <w:proofErr w:type="spellEnd"/>
-        <w:r>
-          <w:rPr>
-            <w:rFonts w:ascii="Times New Roman" w:hAnsi="Times New Roman" w:cs="Times New Roman"/>
-            <w:i/>
-          </w:rPr>
-          <w:t xml:space="preserve"> </w:t>
-        </w:r>
-        <w:r>
-          <w:rPr>
-            <w:rFonts w:ascii="Times New Roman" w:hAnsi="Times New Roman" w:cs="Times New Roman"/>
-          </w:rPr>
-          <w:t xml:space="preserve">DFL 12 and </w:t>
-        </w:r>
-        <w:proofErr w:type="spellStart"/>
-        <w:r>
-          <w:rPr>
-            <w:rFonts w:ascii="Times New Roman" w:hAnsi="Times New Roman" w:cs="Times New Roman"/>
-            <w:i/>
-          </w:rPr>
-          <w:t>Ruegeria</w:t>
-        </w:r>
-        <w:proofErr w:type="spellEnd"/>
-        <w:r>
-          <w:rPr>
-            <w:rFonts w:ascii="Times New Roman" w:hAnsi="Times New Roman" w:cs="Times New Roman"/>
-            <w:i/>
-          </w:rPr>
-          <w:t xml:space="preserve"> </w:t>
-        </w:r>
-        <w:proofErr w:type="spellStart"/>
-        <w:r>
-          <w:rPr>
-            <w:rFonts w:ascii="Times New Roman" w:hAnsi="Times New Roman" w:cs="Times New Roman"/>
-            <w:i/>
-          </w:rPr>
-          <w:t>pomeroyi</w:t>
-        </w:r>
-        <w:proofErr w:type="spellEnd"/>
-        <w:r>
-          <w:rPr>
-            <w:rFonts w:ascii="Times New Roman" w:hAnsi="Times New Roman" w:cs="Times New Roman"/>
-            <w:i/>
-          </w:rPr>
-          <w:t xml:space="preserve"> </w:t>
-        </w:r>
-        <w:r>
-          <w:rPr>
-            <w:rFonts w:ascii="Times New Roman" w:hAnsi="Times New Roman" w:cs="Times New Roman"/>
-          </w:rPr>
-          <w:t xml:space="preserve">DSS-3 </w:t>
-        </w:r>
-        <w:proofErr w:type="spellStart"/>
-        <w:r>
-          <w:rPr>
-            <w:rFonts w:ascii="Times New Roman" w:hAnsi="Times New Roman" w:cs="Times New Roman"/>
-          </w:rPr>
-          <w:t>homolog</w:t>
+          <w:t xml:space="preserve">Ruegeria pomeroyi </w:t>
+        </w:r>
+        <w:r>
+          <w:rPr>
+            <w:rFonts w:ascii="Times New Roman" w:hAnsi="Times New Roman" w:cs="Times New Roman"/>
+          </w:rPr>
+          <w:t>DSS-3 homolog</w:t>
         </w:r>
       </w:ins>
       <w:ins w:id="2" w:author="Sheree Yau" w:date="2012-11-17T23:46:00Z">
@@ -2821,33 +2137,12 @@
           <w:t>s</w:t>
         </w:r>
       </w:ins>
-      <w:proofErr w:type="spellEnd"/>
       <w:ins w:id="3" w:author="Sheree Yau" w:date="2012-11-17T22:43:00Z">
         <w:r>
           <w:rPr>
             <w:rFonts w:ascii="Times New Roman" w:hAnsi="Times New Roman" w:cs="Times New Roman"/>
           </w:rPr>
-          <w:t xml:space="preserve"> are non-functional</w:t>
-        </w:r>
-        <w:r>
-          <w:rPr>
-            <w:rFonts w:ascii="Times New Roman" w:hAnsi="Times New Roman" w:cs="Times New Roman"/>
-          </w:rPr>
-          <w:t xml:space="preserve"> </w:t>
-        </w:r>
-        <w:proofErr w:type="spellStart"/>
-        <w:r>
-          <w:rPr>
-            <w:rFonts w:ascii="Times New Roman" w:hAnsi="Times New Roman" w:cs="Times New Roman"/>
-          </w:rPr>
-          <w:t>outgroup</w:t>
-        </w:r>
-        <w:proofErr w:type="spellEnd"/>
-        <w:r>
-          <w:rPr>
-            <w:rFonts w:ascii="Times New Roman" w:hAnsi="Times New Roman" w:cs="Times New Roman"/>
-          </w:rPr>
-          <w:t xml:space="preserve"> (Todd </w:t>
+          <w:t xml:space="preserve"> are non-functional outgroup (Todd </w:t>
         </w:r>
       </w:ins>
       <w:ins w:id="4" w:author="Sheree Yau" w:date="2012-11-17T22:44:00Z">
@@ -2905,21 +2200,7 @@
         <w:rPr>
           <w:rFonts w:ascii="Times New Roman" w:hAnsi="Times New Roman" w:cs="Times New Roman"/>
         </w:rPr>
-        <w:t xml:space="preserve"> region within the conserved amino-terminal class III coenzyme A domain (</w:t>
-      </w:r>
-      <w:proofErr w:type="spellStart"/>
-      <w:r>
-        <w:rPr>
-          <w:rFonts w:ascii="Times New Roman" w:hAnsi="Times New Roman" w:cs="Times New Roman"/>
-        </w:rPr>
-        <w:t>CaiB</w:t>
-      </w:r>
-      <w:proofErr w:type="spellEnd"/>
-      <w:r>
-        <w:rPr>
-          <w:rFonts w:ascii="Times New Roman" w:hAnsi="Times New Roman" w:cs="Times New Roman"/>
-        </w:rPr>
-        <w:t xml:space="preserve">) using the neighbor-joining algorithm. Organic Lake sequences from this study are </w:t>
+        <w:t xml:space="preserve"> region within the conserved amino-terminal class III coenzyme A domain (CaiB) using the neighbor-joining algorithm. Organic Lake sequences from this study are </w:t>
       </w:r>
       <w:r>
         <w:rPr>
@@ -2951,21 +2232,7 @@
         <w:rPr>
           <w:rFonts w:ascii="Times New Roman" w:hAnsi="Times New Roman" w:cs="Times New Roman"/>
         </w:rPr>
-        <w:t xml:space="preserve"> Sequences with confirmed DMSP </w:t>
-      </w:r>
-      <w:proofErr w:type="spellStart"/>
-      <w:r>
-        <w:rPr>
-          <w:rFonts w:ascii="Times New Roman" w:hAnsi="Times New Roman" w:cs="Times New Roman"/>
-        </w:rPr>
-        <w:t>lyase</w:t>
-      </w:r>
-      <w:proofErr w:type="spellEnd"/>
-      <w:r>
-        <w:rPr>
-          <w:rFonts w:ascii="Times New Roman" w:hAnsi="Times New Roman" w:cs="Times New Roman"/>
-        </w:rPr>
-        <w:t xml:space="preserve"> activity are shown in bold. </w:t>
+        <w:t xml:space="preserve"> Sequences with confirmed DMSP lyase activity are shown in bold. </w:t>
       </w:r>
       <w:r>
         <w:rPr>
@@ -3173,20 +2440,12 @@
         </w:rPr>
         <w:t xml:space="preserve">. </w:t>
       </w:r>
-      <w:proofErr w:type="spellStart"/>
       <w:proofErr w:type="gramStart"/>
       <w:r>
         <w:rPr>
           <w:rFonts w:ascii="Times New Roman" w:hAnsi="Times New Roman" w:cs="Times New Roman"/>
         </w:rPr>
-        <w:t>Phylogenetic</w:t>
-      </w:r>
-      <w:proofErr w:type="spellEnd"/>
-      <w:r>
-        <w:rPr>
-          <w:rFonts w:ascii="Times New Roman" w:hAnsi="Times New Roman" w:cs="Times New Roman"/>
-        </w:rPr>
-        <w:t xml:space="preserve"> </w:t>
+        <w:t xml:space="preserve">Phylogenetic </w:t>
       </w:r>
       <w:r>
         <w:rPr>
@@ -3198,14 +2457,7 @@
         <w:rPr>
           <w:rFonts w:ascii="Times New Roman" w:hAnsi="Times New Roman" w:cs="Times New Roman"/>
         </w:rPr>
-        <w:t xml:space="preserve">of </w:t>
-      </w:r>
-      <w:proofErr w:type="spellStart"/>
-      <w:r>
-        <w:rPr>
-          <w:rFonts w:ascii="Times New Roman" w:hAnsi="Times New Roman" w:cs="Times New Roman"/>
-        </w:rPr>
-        <w:t>D</w:t>
+        <w:t>of D</w:t>
       </w:r>
       <w:r>
         <w:rPr>
@@ -3213,40 +2465,11 @@
         </w:rPr>
         <w:t>ddL</w:t>
       </w:r>
-      <w:proofErr w:type="spellEnd"/>
-      <w:r>
-        <w:rPr>
-          <w:rFonts w:ascii="Times New Roman" w:hAnsi="Times New Roman" w:cs="Times New Roman"/>
-        </w:rPr>
-        <w:t xml:space="preserve"> DMSP </w:t>
-      </w:r>
-      <w:proofErr w:type="spellStart"/>
-      <w:r>
-        <w:rPr>
-          <w:rFonts w:ascii="Times New Roman" w:hAnsi="Times New Roman" w:cs="Times New Roman"/>
-        </w:rPr>
-        <w:t>lyase</w:t>
-      </w:r>
-      <w:proofErr w:type="spellEnd"/>
-      <w:r>
-        <w:rPr>
-          <w:rFonts w:ascii="Times New Roman" w:hAnsi="Times New Roman" w:cs="Times New Roman"/>
-        </w:rPr>
-        <w:t xml:space="preserve"> </w:t>
-      </w:r>
-      <w:proofErr w:type="spellStart"/>
-      <w:r>
-        <w:rPr>
-          <w:rFonts w:ascii="Times New Roman" w:hAnsi="Times New Roman" w:cs="Times New Roman"/>
-        </w:rPr>
-        <w:t>homologs</w:t>
-      </w:r>
-      <w:proofErr w:type="spellEnd"/>
-      <w:r>
-        <w:rPr>
-          <w:rFonts w:ascii="Times New Roman" w:hAnsi="Times New Roman" w:cs="Times New Roman"/>
-        </w:rPr>
-        <w:t xml:space="preserve"> from Organic Lake and public databases.</w:t>
+      <w:r>
+        <w:rPr>
+          <w:rFonts w:ascii="Times New Roman" w:hAnsi="Times New Roman" w:cs="Times New Roman"/>
+        </w:rPr>
+        <w:t xml:space="preserve"> DMSP lyase homologs from Organic Lake and public databases.</w:t>
       </w:r>
       <w:proofErr w:type="gramEnd"/>
       <w:r>
@@ -3289,21 +2512,7 @@
         <w:rPr>
           <w:rFonts w:ascii="Times New Roman" w:hAnsi="Times New Roman" w:cs="Times New Roman"/>
         </w:rPr>
-        <w:t xml:space="preserve">marked with an asterisk (*). Numbers in parentheses are counts of sequences which clustered with the Organic Lake homolog shown in the tree with 90% amino acid identity. Sequences with confirmed DMSP </w:t>
-      </w:r>
-      <w:proofErr w:type="spellStart"/>
-      <w:r>
-        <w:rPr>
-          <w:rFonts w:ascii="Times New Roman" w:hAnsi="Times New Roman" w:cs="Times New Roman"/>
-        </w:rPr>
-        <w:t>lyase</w:t>
-      </w:r>
-      <w:proofErr w:type="spellEnd"/>
-      <w:r>
-        <w:rPr>
-          <w:rFonts w:ascii="Times New Roman" w:hAnsi="Times New Roman" w:cs="Times New Roman"/>
-        </w:rPr>
-        <w:t xml:space="preserve"> activity are shown in bold. Accession numbers from top to bottom are: </w:t>
+        <w:t xml:space="preserve">marked with an asterisk (*). Numbers in parentheses are counts of sequences which clustered with the Organic Lake homolog shown in the tree with 90% amino acid identity. Sequences with confirmed DMSP lyase activity are shown in bold. Accession numbers from top to bottom are: </w:t>
       </w:r>
       <w:r>
         <w:rPr>
@@ -3457,83 +2666,19 @@
         </w:rPr>
         <w:t xml:space="preserve">Figure S10. </w:t>
       </w:r>
-      <w:proofErr w:type="spellStart"/>
       <w:proofErr w:type="gramStart"/>
       <w:r>
         <w:rPr>
           <w:rFonts w:ascii="Times New Roman" w:hAnsi="Times New Roman" w:cs="Times New Roman"/>
         </w:rPr>
-        <w:t>Phylogenetic</w:t>
-      </w:r>
-      <w:proofErr w:type="spellEnd"/>
-      <w:r>
-        <w:rPr>
-          <w:rFonts w:ascii="Times New Roman" w:hAnsi="Times New Roman" w:cs="Times New Roman"/>
-        </w:rPr>
-        <w:t xml:space="preserve"> tree of </w:t>
-      </w:r>
-      <w:proofErr w:type="spellStart"/>
-      <w:r>
-        <w:rPr>
-          <w:rFonts w:ascii="Times New Roman" w:hAnsi="Times New Roman" w:cs="Times New Roman"/>
-        </w:rPr>
-        <w:t>DddP</w:t>
-      </w:r>
-      <w:proofErr w:type="spellEnd"/>
-      <w:r>
-        <w:rPr>
-          <w:rFonts w:ascii="Times New Roman" w:hAnsi="Times New Roman" w:cs="Times New Roman"/>
-        </w:rPr>
-        <w:t xml:space="preserve"> DMSP </w:t>
-      </w:r>
-      <w:proofErr w:type="spellStart"/>
-      <w:r>
-        <w:rPr>
-          <w:rFonts w:ascii="Times New Roman" w:hAnsi="Times New Roman" w:cs="Times New Roman"/>
-        </w:rPr>
-        <w:t>lyase</w:t>
-      </w:r>
-      <w:proofErr w:type="spellEnd"/>
-      <w:r>
-        <w:rPr>
-          <w:rFonts w:ascii="Times New Roman" w:hAnsi="Times New Roman" w:cs="Times New Roman"/>
-        </w:rPr>
-        <w:t xml:space="preserve"> </w:t>
-      </w:r>
-      <w:proofErr w:type="spellStart"/>
-      <w:r>
-        <w:rPr>
-          <w:rFonts w:ascii="Times New Roman" w:hAnsi="Times New Roman" w:cs="Times New Roman"/>
-        </w:rPr>
-        <w:t>homologs</w:t>
-      </w:r>
-      <w:proofErr w:type="spellEnd"/>
-      <w:r>
-        <w:rPr>
-          <w:rFonts w:ascii="Times New Roman" w:hAnsi="Times New Roman" w:cs="Times New Roman"/>
-        </w:rPr>
-        <w:t xml:space="preserve"> from Organic Lake and public databases.</w:t>
+        <w:t>Phylogenetic tree of DddP DMSP lyase homologs from Organic Lake and public databases.</w:t>
       </w:r>
       <w:proofErr w:type="gramEnd"/>
       <w:r>
         <w:rPr>
           <w:rFonts w:ascii="Times New Roman" w:hAnsi="Times New Roman" w:cs="Times New Roman"/>
         </w:rPr>
-        <w:t xml:space="preserve"> The tree was computed from a 129 amino acid C-terminal region including the predicted catalytic sites using the neighbor-joining algorithm. Organic Lake sequences from this study are shown in red and marked with an asterisk (*). Numbers in parentheses are counts of sequences which clustered with the Organic Lake homolog shown in the tree with 90% amino acid identity. Sequences with confirmed DMSP </w:t>
-      </w:r>
-      <w:proofErr w:type="spellStart"/>
-      <w:r>
-        <w:rPr>
-          <w:rFonts w:ascii="Times New Roman" w:hAnsi="Times New Roman" w:cs="Times New Roman"/>
-        </w:rPr>
-        <w:t>lyase</w:t>
-      </w:r>
-      <w:proofErr w:type="spellEnd"/>
-      <w:r>
-        <w:rPr>
-          <w:rFonts w:ascii="Times New Roman" w:hAnsi="Times New Roman" w:cs="Times New Roman"/>
-        </w:rPr>
-        <w:t xml:space="preserve"> activity are shown in bold. Accession numbers from top to bottom are: </w:t>
+        <w:t xml:space="preserve"> The tree was computed from a 129 amino acid C-terminal region including the predicted catalytic sites using the neighbor-joining algorithm. Organic Lake sequences from this study are shown in red and marked with an asterisk (*). Numbers in parentheses are counts of sequences which clustered with the Organic Lake homolog shown in the tree with 90% amino acid identity. Sequences with confirmed DMSP lyase activity are shown in bold. Accession numbers from top to bottom are: </w:t>
       </w:r>
       <w:r>
         <w:rPr>
@@ -3757,83 +2902,19 @@
         <w:lastRenderedPageBreak/>
         <w:t xml:space="preserve">Figure S11. </w:t>
       </w:r>
-      <w:proofErr w:type="spellStart"/>
       <w:proofErr w:type="gramStart"/>
       <w:r>
         <w:rPr>
           <w:rFonts w:ascii="Times New Roman" w:hAnsi="Times New Roman" w:cs="Times New Roman"/>
         </w:rPr>
-        <w:t>Phylogenetic</w:t>
-      </w:r>
-      <w:proofErr w:type="spellEnd"/>
-      <w:r>
-        <w:rPr>
-          <w:rFonts w:ascii="Times New Roman" w:hAnsi="Times New Roman" w:cs="Times New Roman"/>
-        </w:rPr>
-        <w:t xml:space="preserve"> tree of </w:t>
-      </w:r>
-      <w:proofErr w:type="spellStart"/>
-      <w:r>
-        <w:rPr>
-          <w:rFonts w:ascii="Times New Roman" w:hAnsi="Times New Roman" w:cs="Times New Roman"/>
-        </w:rPr>
-        <w:t>DmdA</w:t>
-      </w:r>
-      <w:proofErr w:type="spellEnd"/>
-      <w:r>
-        <w:rPr>
-          <w:rFonts w:ascii="Times New Roman" w:hAnsi="Times New Roman" w:cs="Times New Roman"/>
-        </w:rPr>
-        <w:t xml:space="preserve"> DMSP </w:t>
-      </w:r>
-      <w:proofErr w:type="spellStart"/>
-      <w:r>
-        <w:rPr>
-          <w:rFonts w:ascii="Times New Roman" w:hAnsi="Times New Roman" w:cs="Times New Roman"/>
-        </w:rPr>
-        <w:t>demethylase</w:t>
-      </w:r>
-      <w:proofErr w:type="spellEnd"/>
-      <w:r>
-        <w:rPr>
-          <w:rFonts w:ascii="Times New Roman" w:hAnsi="Times New Roman" w:cs="Times New Roman"/>
-        </w:rPr>
-        <w:t xml:space="preserve"> </w:t>
-      </w:r>
-      <w:proofErr w:type="spellStart"/>
-      <w:r>
-        <w:rPr>
-          <w:rFonts w:ascii="Times New Roman" w:hAnsi="Times New Roman" w:cs="Times New Roman"/>
-        </w:rPr>
-        <w:t>homologs</w:t>
-      </w:r>
-      <w:proofErr w:type="spellEnd"/>
-      <w:r>
-        <w:rPr>
-          <w:rFonts w:ascii="Times New Roman" w:hAnsi="Times New Roman" w:cs="Times New Roman"/>
-        </w:rPr>
-        <w:t xml:space="preserve"> from Organic Lake and public databases.</w:t>
+        <w:t>Phylogenetic tree of DmdA DMSP demethylase homologs from Organic Lake and public databases.</w:t>
       </w:r>
       <w:proofErr w:type="gramEnd"/>
       <w:r>
         <w:rPr>
           <w:rFonts w:ascii="Times New Roman" w:hAnsi="Times New Roman" w:cs="Times New Roman"/>
         </w:rPr>
-        <w:t xml:space="preserve"> The tree was computed from a 128 amino acid region using the neighbor-joining algorithm. Organic Lake sequences from this study are shown in red and marked with an asterisk (*). Numbers in parentheses are counts of sequences which clustered with the Organic Lake homolog shown in the tree with 90% amino acid identity. Sequences with confirmed DMSP </w:t>
-      </w:r>
-      <w:proofErr w:type="spellStart"/>
-      <w:r>
-        <w:rPr>
-          <w:rFonts w:ascii="Times New Roman" w:hAnsi="Times New Roman" w:cs="Times New Roman"/>
-        </w:rPr>
-        <w:t>lyase</w:t>
-      </w:r>
-      <w:proofErr w:type="spellEnd"/>
-      <w:r>
-        <w:rPr>
-          <w:rFonts w:ascii="Times New Roman" w:hAnsi="Times New Roman" w:cs="Times New Roman"/>
-        </w:rPr>
-        <w:t xml:space="preserve"> activity are shown in bold. Accession numbers from top to bottom are: </w:t>
+        <w:t xml:space="preserve"> The tree was computed from a 128 amino acid region using the neighbor-joining algorithm. Organic Lake sequences from this study are shown in red and marked with an asterisk (*). Numbers in parentheses are counts of sequences which clustered with the Organic Lake homolog shown in the tree with 90% amino acid identity. Sequences with confirmed DMSP lyase activity are shown in bold. Accession numbers from top to bottom are: </w:t>
       </w:r>
       <w:r>
         <w:rPr>
@@ -4035,21 +3116,7 @@
         <w:rPr>
           <w:rFonts w:ascii="Times New Roman" w:hAnsi="Times New Roman" w:cs="Times New Roman"/>
         </w:rPr>
-        <w:t xml:space="preserve"> </w:t>
-      </w:r>
-      <w:proofErr w:type="spellStart"/>
-      <w:r>
-        <w:rPr>
-          <w:rFonts w:ascii="Times New Roman" w:hAnsi="Times New Roman" w:cs="Times New Roman"/>
-        </w:rPr>
-        <w:t>Physico</w:t>
-      </w:r>
-      <w:proofErr w:type="spellEnd"/>
-      <w:r>
-        <w:rPr>
-          <w:rFonts w:ascii="Times New Roman" w:hAnsi="Times New Roman" w:cs="Times New Roman"/>
-        </w:rPr>
-        <w:t>-chemical properties, cell counts and VLP counts of Organic Lake samples. ND</w:t>
+        <w:t xml:space="preserve"> Physico-chemical properties, cell counts and VLP counts of Organic Lake samples. ND</w:t>
       </w:r>
       <w:r>
         <w:rPr>
@@ -4226,25 +3293,23 @@
           <w:sz w:val="24"/>
           <w:szCs w:val="24"/>
         </w:rPr>
-        <w:t xml:space="preserve"> Marker genes involved in carbon, nitrogen and sulfur cycling detected in Organic Lake </w:t>
-      </w:r>
-      <w:proofErr w:type="spellStart"/>
+        <w:t xml:space="preserve"> Marker genes involved in carbon, nitrogen and sulfur cycling detected in Organic Lake metagenomes and frequently associated</w:t>
+      </w:r>
       <w:r>
         <w:rPr>
           <w:rFonts w:ascii="Times New Roman" w:hAnsi="Times New Roman" w:cs="Times New Roman"/>
           <w:sz w:val="24"/>
           <w:szCs w:val="24"/>
         </w:rPr>
-        <w:t>metagenomes</w:t>
-      </w:r>
-      <w:proofErr w:type="spellEnd"/>
+        <w:t xml:space="preserve"> </w:t>
+      </w:r>
       <w:r>
         <w:rPr>
           <w:rFonts w:ascii="Times New Roman" w:hAnsi="Times New Roman" w:cs="Times New Roman"/>
           <w:sz w:val="24"/>
           <w:szCs w:val="24"/>
         </w:rPr>
-        <w:t xml:space="preserve"> and frequently associated</w:t>
+        <w:t>taxonomic groups. See Figure S6 for frequencies of all taxonomic groups</w:t>
       </w:r>
       <w:r>
         <w:rPr>
@@ -4260,7 +3325,7 @@
           <w:sz w:val="24"/>
           <w:szCs w:val="24"/>
         </w:rPr>
-        <w:t>taxonomic groups. See Figure S6 for frequencies of all taxonomic groups</w:t>
+        <w:t xml:space="preserve">that </w:t>
       </w:r>
       <w:r>
         <w:rPr>
@@ -4268,7 +3333,7 @@
           <w:sz w:val="24"/>
           <w:szCs w:val="24"/>
         </w:rPr>
-        <w:t xml:space="preserve"> </w:t>
+        <w:t>matched to KEGG orthologs</w:t>
       </w:r>
       <w:r>
         <w:rPr>
@@ -4276,35 +3341,8 @@
           <w:sz w:val="24"/>
           <w:szCs w:val="24"/>
         </w:rPr>
-        <w:t xml:space="preserve">that </w:t>
-      </w:r>
-      <w:r>
-        <w:rPr>
-          <w:rFonts w:ascii="Times New Roman" w:hAnsi="Times New Roman" w:cs="Times New Roman"/>
-          <w:sz w:val="24"/>
-          <w:szCs w:val="24"/>
-        </w:rPr>
-        <w:t xml:space="preserve">matched to KEGG </w:t>
-      </w:r>
-      <w:proofErr w:type="spellStart"/>
-      <w:r>
-        <w:rPr>
-          <w:rFonts w:ascii="Times New Roman" w:hAnsi="Times New Roman" w:cs="Times New Roman"/>
-          <w:sz w:val="24"/>
-          <w:szCs w:val="24"/>
-        </w:rPr>
-        <w:t>orthologs</w:t>
-      </w:r>
-      <w:proofErr w:type="spellEnd"/>
-      <w:r>
-        <w:rPr>
-          <w:rFonts w:ascii="Times New Roman" w:hAnsi="Times New Roman" w:cs="Times New Roman"/>
-          <w:sz w:val="24"/>
-          <w:szCs w:val="24"/>
-        </w:rPr>
         <w:t xml:space="preserve">. </w:t>
       </w:r>
-      <w:proofErr w:type="spellStart"/>
       <w:r>
         <w:rPr>
           <w:rFonts w:ascii="Times New Roman" w:hAnsi="Times New Roman" w:cs="Times New Roman"/>
@@ -4312,17 +3350,7 @@
           <w:sz w:val="24"/>
           <w:szCs w:val="24"/>
         </w:rPr>
-        <w:t>Mollicutes</w:t>
-      </w:r>
-      <w:proofErr w:type="spellEnd"/>
-      <w:r>
-        <w:rPr>
-          <w:rFonts w:ascii="Times New Roman" w:hAnsi="Times New Roman" w:cs="Times New Roman"/>
-          <w:i/>
-          <w:sz w:val="24"/>
-          <w:szCs w:val="24"/>
-        </w:rPr>
-        <w:t xml:space="preserve"> </w:t>
+        <w:t xml:space="preserve">Mollicutes </w:t>
       </w:r>
       <w:r>
         <w:rPr>
@@ -4379,179 +3407,88 @@
             <w:sz w:val="24"/>
             <w:szCs w:val="24"/>
           </w:rPr>
-          <w:t xml:space="preserve"> </w:t>
-        </w:r>
-        <w:proofErr w:type="spellStart"/>
+          <w:t xml:space="preserve"> of homologs for genes </w:t>
+        </w:r>
+      </w:ins>
+      <w:ins w:id="13" w:author="Sheree Yau" w:date="2012-11-18T00:20:00Z">
         <w:r>
           <w:rPr>
             <w:rFonts w:ascii="Times New Roman" w:hAnsi="Times New Roman" w:cs="Times New Roman"/>
             <w:sz w:val="24"/>
             <w:szCs w:val="24"/>
           </w:rPr>
-          <w:t>of</w:t>
-        </w:r>
-        <w:proofErr w:type="spellEnd"/>
+          <w:t xml:space="preserve">per 100 Mbp </w:t>
+        </w:r>
+      </w:ins>
+      <w:ins w:id="14" w:author="Sheree Yau" w:date="2012-11-18T00:17:00Z">
         <w:r>
           <w:rPr>
             <w:rFonts w:ascii="Times New Roman" w:hAnsi="Times New Roman" w:cs="Times New Roman"/>
             <w:sz w:val="24"/>
             <w:szCs w:val="24"/>
           </w:rPr>
-          <w:t xml:space="preserve"> </w:t>
-        </w:r>
-        <w:proofErr w:type="spellStart"/>
+          <w:t xml:space="preserve">involved in DMSP catabolism and photoheterotrophy in Organic Lake, Ace Lake and GOS metagenomes. </w:t>
+        </w:r>
+      </w:ins>
+      <w:ins w:id="15" w:author="Sheree Yau" w:date="2012-11-18T00:21:00Z">
         <w:r>
           <w:rPr>
             <w:rFonts w:ascii="Times New Roman" w:hAnsi="Times New Roman" w:cs="Times New Roman"/>
             <w:sz w:val="24"/>
             <w:szCs w:val="24"/>
           </w:rPr>
-          <w:t>homologs</w:t>
-        </w:r>
-        <w:proofErr w:type="spellEnd"/>
+          <w:t xml:space="preserve">Percentages shown in parentheses </w:t>
+        </w:r>
+      </w:ins>
+      <w:ins w:id="16" w:author="Sheree Yau" w:date="2012-11-18T00:22:00Z">
         <w:r>
           <w:rPr>
             <w:rFonts w:ascii="Times New Roman" w:hAnsi="Times New Roman" w:cs="Times New Roman"/>
             <w:sz w:val="24"/>
             <w:szCs w:val="24"/>
           </w:rPr>
-          <w:t xml:space="preserve"> for genes </w:t>
+          <w:t>are calculated from</w:t>
         </w:r>
       </w:ins>
-      <w:ins w:id="13" w:author="Sheree Yau" w:date="2012-11-18T00:20:00Z">
+      <w:ins w:id="17" w:author="Sheree Yau" w:date="2012-11-18T00:21:00Z">
         <w:r>
           <w:rPr>
             <w:rFonts w:ascii="Times New Roman" w:hAnsi="Times New Roman" w:cs="Times New Roman"/>
             <w:sz w:val="24"/>
             <w:szCs w:val="24"/>
           </w:rPr>
-          <w:t xml:space="preserve">per 100 </w:t>
-        </w:r>
-        <w:proofErr w:type="spellStart"/>
+          <w:t xml:space="preserve"> ratio of each homolog to </w:t>
+        </w:r>
+      </w:ins>
+      <w:ins w:id="18" w:author="Sheree Yau" w:date="2012-11-18T00:22:00Z">
         <w:r>
           <w:rPr>
             <w:rFonts w:ascii="Times New Roman" w:hAnsi="Times New Roman" w:cs="Times New Roman"/>
             <w:sz w:val="24"/>
             <w:szCs w:val="24"/>
           </w:rPr>
-          <w:t>Mbp</w:t>
-        </w:r>
-        <w:proofErr w:type="spellEnd"/>
+          <w:t xml:space="preserve">the </w:t>
+        </w:r>
+      </w:ins>
+      <w:ins w:id="19" w:author="Sheree Yau" w:date="2012-11-18T00:21:00Z">
         <w:r>
           <w:rPr>
             <w:rFonts w:ascii="Times New Roman" w:hAnsi="Times New Roman" w:cs="Times New Roman"/>
             <w:sz w:val="24"/>
             <w:szCs w:val="24"/>
           </w:rPr>
-          <w:t xml:space="preserve"> </w:t>
+          <w:t>single-copy</w:t>
         </w:r>
       </w:ins>
-      <w:ins w:id="14" w:author="Sheree Yau" w:date="2012-11-18T00:17:00Z">
+      <w:ins w:id="20" w:author="Sheree Yau" w:date="2012-11-18T00:22:00Z">
         <w:r>
           <w:rPr>
             <w:rFonts w:ascii="Times New Roman" w:hAnsi="Times New Roman" w:cs="Times New Roman"/>
             <w:sz w:val="24"/>
             <w:szCs w:val="24"/>
           </w:rPr>
-          <w:t xml:space="preserve">involved in DMSP catabolism and </w:t>
-        </w:r>
-        <w:proofErr w:type="spellStart"/>
-        <w:r>
-          <w:rPr>
-            <w:rFonts w:ascii="Times New Roman" w:hAnsi="Times New Roman" w:cs="Times New Roman"/>
-            <w:sz w:val="24"/>
-            <w:szCs w:val="24"/>
-          </w:rPr>
-          <w:t>photoheterotrophy</w:t>
-        </w:r>
-        <w:proofErr w:type="spellEnd"/>
-        <w:r>
-          <w:rPr>
-            <w:rFonts w:ascii="Times New Roman" w:hAnsi="Times New Roman" w:cs="Times New Roman"/>
-            <w:sz w:val="24"/>
-            <w:szCs w:val="24"/>
-          </w:rPr>
-          <w:t xml:space="preserve"> in Organic Lake, Ace Lake and GOS </w:t>
-        </w:r>
-        <w:proofErr w:type="spellStart"/>
-        <w:r>
-          <w:rPr>
-            <w:rFonts w:ascii="Times New Roman" w:hAnsi="Times New Roman" w:cs="Times New Roman"/>
-            <w:sz w:val="24"/>
-            <w:szCs w:val="24"/>
-          </w:rPr>
-          <w:t>metagenomes</w:t>
-        </w:r>
-        <w:proofErr w:type="spellEnd"/>
-        <w:r>
-          <w:rPr>
-            <w:rFonts w:ascii="Times New Roman" w:hAnsi="Times New Roman" w:cs="Times New Roman"/>
-            <w:sz w:val="24"/>
-            <w:szCs w:val="24"/>
-          </w:rPr>
-          <w:t xml:space="preserve">. </w:t>
-        </w:r>
-      </w:ins>
-      <w:ins w:id="15" w:author="Sheree Yau" w:date="2012-11-18T00:21:00Z">
-        <w:r>
-          <w:rPr>
-            <w:rFonts w:ascii="Times New Roman" w:hAnsi="Times New Roman" w:cs="Times New Roman"/>
-            <w:sz w:val="24"/>
-            <w:szCs w:val="24"/>
-          </w:rPr>
-          <w:t xml:space="preserve">Percentages shown in parentheses </w:t>
-        </w:r>
-      </w:ins>
-      <w:ins w:id="16" w:author="Sheree Yau" w:date="2012-11-18T00:22:00Z">
-        <w:r>
-          <w:rPr>
-            <w:rFonts w:ascii="Times New Roman" w:hAnsi="Times New Roman" w:cs="Times New Roman"/>
-            <w:sz w:val="24"/>
-            <w:szCs w:val="24"/>
-          </w:rPr>
-          <w:t>are calculated from</w:t>
-        </w:r>
-      </w:ins>
-      <w:ins w:id="17" w:author="Sheree Yau" w:date="2012-11-18T00:21:00Z">
-        <w:r>
-          <w:rPr>
-            <w:rFonts w:ascii="Times New Roman" w:hAnsi="Times New Roman" w:cs="Times New Roman"/>
-            <w:sz w:val="24"/>
-            <w:szCs w:val="24"/>
-          </w:rPr>
-          <w:t xml:space="preserve"> ratio of each homolog to </w:t>
-        </w:r>
-      </w:ins>
-      <w:ins w:id="18" w:author="Sheree Yau" w:date="2012-11-18T00:22:00Z">
-        <w:r>
-          <w:rPr>
-            <w:rFonts w:ascii="Times New Roman" w:hAnsi="Times New Roman" w:cs="Times New Roman"/>
-            <w:sz w:val="24"/>
-            <w:szCs w:val="24"/>
-          </w:rPr>
-          <w:t xml:space="preserve">the </w:t>
-        </w:r>
-      </w:ins>
-      <w:ins w:id="19" w:author="Sheree Yau" w:date="2012-11-18T00:21:00Z">
-        <w:r>
-          <w:rPr>
-            <w:rFonts w:ascii="Times New Roman" w:hAnsi="Times New Roman" w:cs="Times New Roman"/>
-            <w:sz w:val="24"/>
-            <w:szCs w:val="24"/>
-          </w:rPr>
-          <w:t>single-copy</w:t>
-        </w:r>
-      </w:ins>
-      <w:ins w:id="20" w:author="Sheree Yau" w:date="2012-11-18T00:22:00Z">
-        <w:r>
-          <w:rPr>
-            <w:rFonts w:ascii="Times New Roman" w:hAnsi="Times New Roman" w:cs="Times New Roman"/>
-            <w:sz w:val="24"/>
-            <w:szCs w:val="24"/>
-          </w:rPr>
           <w:t xml:space="preserve"> gene </w:t>
         </w:r>
-        <w:proofErr w:type="spellStart"/>
         <w:r>
           <w:rPr>
             <w:rFonts w:ascii="Times New Roman" w:hAnsi="Times New Roman" w:cs="Times New Roman"/>
@@ -4561,7 +3498,6 @@
           </w:rPr>
           <w:t>recA</w:t>
         </w:r>
-        <w:proofErr w:type="spellEnd"/>
         <w:r>
           <w:rPr>
             <w:rFonts w:ascii="Times New Roman" w:hAnsi="Times New Roman" w:cs="Times New Roman"/>
@@ -4594,23 +3530,25 @@
               </w:rPr>
             </w:rPrChange>
           </w:rPr>
-          <w:t>I</w:t>
-        </w:r>
-        <w:r>
-          <w:rPr>
-            <w:rFonts w:ascii="Times New Roman" w:hAnsi="Times New Roman" w:cs="Times New Roman"/>
+          <w:t xml:space="preserve">I’ve shown the percentages for GOS sites as calculated by Howard </w:t>
+        </w:r>
+        <w:r>
+          <w:rPr>
+            <w:rFonts w:ascii="Times New Roman" w:hAnsi="Times New Roman" w:cs="Times New Roman"/>
+            <w:i/>
             <w:sz w:val="24"/>
             <w:szCs w:val="24"/>
             <w:highlight w:val="yellow"/>
             <w:rPrChange w:id="23" w:author="Sheree Yau" w:date="2012-11-18T00:23:00Z">
               <w:rPr>
                 <w:rFonts w:ascii="Times New Roman" w:hAnsi="Times New Roman" w:cs="Times New Roman"/>
+                <w:i/>
                 <w:sz w:val="24"/>
                 <w:szCs w:val="24"/>
               </w:rPr>
             </w:rPrChange>
           </w:rPr>
-          <w:t>’</w:t>
+          <w:t>et al</w:t>
         </w:r>
         <w:r>
           <w:rPr>
@@ -4626,57 +3564,7 @@
               </w:rPr>
             </w:rPrChange>
           </w:rPr>
-          <w:t xml:space="preserve">ve shown the percentages for GOS sites as calculated by Howard </w:t>
-        </w:r>
-        <w:r>
-          <w:rPr>
-            <w:rFonts w:ascii="Times New Roman" w:hAnsi="Times New Roman" w:cs="Times New Roman"/>
-            <w:i/>
-            <w:sz w:val="24"/>
-            <w:szCs w:val="24"/>
-            <w:highlight w:val="yellow"/>
-            <w:rPrChange w:id="25" w:author="Sheree Yau" w:date="2012-11-18T00:23:00Z">
-              <w:rPr>
-                <w:rFonts w:ascii="Times New Roman" w:hAnsi="Times New Roman" w:cs="Times New Roman"/>
-                <w:i/>
-                <w:sz w:val="24"/>
-                <w:szCs w:val="24"/>
-              </w:rPr>
-            </w:rPrChange>
-          </w:rPr>
-          <w:t>et al</w:t>
-        </w:r>
-        <w:r>
-          <w:rPr>
-            <w:rFonts w:ascii="Times New Roman" w:hAnsi="Times New Roman" w:cs="Times New Roman"/>
-            <w:sz w:val="24"/>
-            <w:szCs w:val="24"/>
-            <w:highlight w:val="yellow"/>
-            <w:rPrChange w:id="26" w:author="Sheree Yau" w:date="2012-11-18T00:23:00Z">
-              <w:rPr>
-                <w:rFonts w:ascii="Times New Roman" w:hAnsi="Times New Roman" w:cs="Times New Roman"/>
-                <w:sz w:val="24"/>
-                <w:szCs w:val="24"/>
-              </w:rPr>
-            </w:rPrChange>
-          </w:rPr>
-          <w:t>., 2008</w:t>
-        </w:r>
-        <w:r>
-          <w:rPr>
-            <w:rFonts w:ascii="Times New Roman" w:hAnsi="Times New Roman" w:cs="Times New Roman"/>
-            <w:sz w:val="24"/>
-            <w:szCs w:val="24"/>
-            <w:highlight w:val="yellow"/>
-            <w:rPrChange w:id="27" w:author="Sheree Yau" w:date="2012-11-18T00:23:00Z">
-              <w:rPr>
-                <w:rFonts w:ascii="Times New Roman" w:hAnsi="Times New Roman" w:cs="Times New Roman"/>
-                <w:sz w:val="24"/>
-                <w:szCs w:val="24"/>
-              </w:rPr>
-            </w:rPrChange>
-          </w:rPr>
-          <w:t xml:space="preserve"> for the moment</w:t>
+          <w:t>., 2008 for the moment</w:t>
         </w:r>
         <w:r>
           <w:rPr>
@@ -4698,52 +3586,36 @@
           <w:szCs w:val="24"/>
         </w:rPr>
       </w:pPr>
-      <w:r>
-        <w:rPr>
-          <w:rFonts w:ascii="Times New Roman" w:hAnsi="Times New Roman" w:cs="Times New Roman"/>
-          <w:sz w:val="24"/>
-          <w:szCs w:val="24"/>
-        </w:rPr>
-        <w:t>Table S1.</w:t>
-      </w:r>
-      <w:r>
-        <w:rPr>
-          <w:rFonts w:ascii="Times New Roman" w:hAnsi="Times New Roman" w:cs="Times New Roman"/>
-          <w:b/>
-          <w:sz w:val="24"/>
-          <w:szCs w:val="24"/>
-        </w:rPr>
-        <w:t xml:space="preserve"> </w:t>
-      </w:r>
-      <w:proofErr w:type="gramStart"/>
-      <w:r>
-        <w:rPr>
-          <w:rFonts w:ascii="Times New Roman" w:hAnsi="Times New Roman" w:cs="Times New Roman"/>
-          <w:sz w:val="24"/>
-          <w:szCs w:val="24"/>
-        </w:rPr>
-        <w:t xml:space="preserve">Summary of </w:t>
-      </w:r>
-      <w:proofErr w:type="spellStart"/>
-      <w:r>
-        <w:rPr>
-          <w:rFonts w:ascii="Times New Roman" w:hAnsi="Times New Roman" w:cs="Times New Roman"/>
-          <w:sz w:val="24"/>
-          <w:szCs w:val="24"/>
-        </w:rPr>
-        <w:t>metagenomic</w:t>
-      </w:r>
-      <w:proofErr w:type="spellEnd"/>
-      <w:r>
-        <w:rPr>
-          <w:rFonts w:ascii="Times New Roman" w:hAnsi="Times New Roman" w:cs="Times New Roman"/>
-          <w:sz w:val="24"/>
-          <w:szCs w:val="24"/>
-        </w:rPr>
-        <w:t xml:space="preserve"> data for Organic Lake samples.</w:t>
-      </w:r>
-      <w:proofErr w:type="gramEnd"/>
+      <w:moveFromRangeStart w:id="25" w:author="Sheree Yau" w:date="2012-11-19T16:13:00Z" w:name="move341104954"/>
+      <w:moveFrom w:id="26" w:author="Sheree Yau" w:date="2012-11-19T16:13:00Z">
+        <w:r>
+          <w:rPr>
+            <w:rFonts w:ascii="Times New Roman" w:hAnsi="Times New Roman" w:cs="Times New Roman"/>
+            <w:sz w:val="24"/>
+            <w:szCs w:val="24"/>
+          </w:rPr>
+          <w:t>Table S1.</w:t>
+        </w:r>
+        <w:r>
+          <w:rPr>
+            <w:rFonts w:ascii="Times New Roman" w:hAnsi="Times New Roman" w:cs="Times New Roman"/>
+            <w:b/>
+            <w:sz w:val="24"/>
+            <w:szCs w:val="24"/>
+          </w:rPr>
+          <w:t xml:space="preserve"> </w:t>
+        </w:r>
+        <w:r>
+          <w:rPr>
+            <w:rFonts w:ascii="Times New Roman" w:hAnsi="Times New Roman" w:cs="Times New Roman"/>
+            <w:sz w:val="24"/>
+            <w:szCs w:val="24"/>
+          </w:rPr>
+          <w:t>Summary of metagenomic data for Organic Lake samples.</w:t>
+        </w:r>
+      </w:moveFrom>
     </w:p>
+    <w:moveFromRangeEnd w:id="25"/>
     <w:p>
       <w:pPr>
         <w:spacing w:after="0" w:line="240" w:lineRule="auto"/>
@@ -4767,105 +3639,93 @@
           <w:sz w:val="24"/>
           <w:szCs w:val="24"/>
         </w:rPr>
-        <w:t xml:space="preserve">Table S2. Full list of KEGG </w:t>
-      </w:r>
-      <w:proofErr w:type="spellStart"/>
+        <w:t>Table S</w:t>
+      </w:r>
+      <w:ins w:id="27" w:author="Sheree Yau" w:date="2012-11-19T16:13:00Z">
+        <w:r>
+          <w:rPr>
+            <w:rFonts w:ascii="Times New Roman" w:hAnsi="Times New Roman" w:cs="Times New Roman"/>
+            <w:sz w:val="24"/>
+            <w:szCs w:val="24"/>
+          </w:rPr>
+          <w:t>1</w:t>
+        </w:r>
+      </w:ins>
+      <w:del w:id="28" w:author="Sheree Yau" w:date="2012-11-19T16:13:00Z">
+        <w:r>
+          <w:rPr>
+            <w:rFonts w:ascii="Times New Roman" w:hAnsi="Times New Roman" w:cs="Times New Roman"/>
+            <w:sz w:val="24"/>
+            <w:szCs w:val="24"/>
+          </w:rPr>
+          <w:delText>2</w:delText>
+        </w:r>
+      </w:del>
       <w:r>
         <w:rPr>
           <w:rFonts w:ascii="Times New Roman" w:hAnsi="Times New Roman" w:cs="Times New Roman"/>
           <w:sz w:val="24"/>
           <w:szCs w:val="24"/>
         </w:rPr>
-        <w:t>Orthologs</w:t>
-      </w:r>
-      <w:proofErr w:type="spellEnd"/>
+        <w:t>. Full list of KEGG Orthologs (KO) involved in carbon, nitrogen and sulfur conversions searched for in the Organic Lake metagenome.</w:t>
+      </w:r>
       <w:r>
         <w:rPr>
           <w:rFonts w:ascii="Times New Roman" w:hAnsi="Times New Roman" w:cs="Times New Roman"/>
           <w:sz w:val="24"/>
           <w:szCs w:val="24"/>
         </w:rPr>
-        <w:t xml:space="preserve"> (KO) involved in carbon, nitrogen and sulfur conversions searched for in the Organic Lake </w:t>
-      </w:r>
-      <w:proofErr w:type="spellStart"/>
+        <w:t xml:space="preserve"> rTCA,</w:t>
+      </w:r>
       <w:r>
         <w:rPr>
           <w:rFonts w:ascii="Times New Roman" w:hAnsi="Times New Roman" w:cs="Times New Roman"/>
           <w:sz w:val="24"/>
           <w:szCs w:val="24"/>
         </w:rPr>
-        <w:t>metagenome</w:t>
-      </w:r>
-      <w:proofErr w:type="spellEnd"/>
-      <w:r>
-        <w:rPr>
-          <w:rFonts w:ascii="Times New Roman" w:hAnsi="Times New Roman" w:cs="Times New Roman"/>
-          <w:sz w:val="24"/>
-          <w:szCs w:val="24"/>
-        </w:rPr>
-        <w:t>.</w:t>
-      </w:r>
-      <w:r>
-        <w:rPr>
-          <w:rFonts w:ascii="Times New Roman" w:hAnsi="Times New Roman" w:cs="Times New Roman"/>
-          <w:sz w:val="24"/>
-          <w:szCs w:val="24"/>
-        </w:rPr>
         <w:t xml:space="preserve"> </w:t>
       </w:r>
-      <w:proofErr w:type="spellStart"/>
-      <w:r>
-        <w:rPr>
-          <w:rFonts w:ascii="Times New Roman" w:hAnsi="Times New Roman" w:cs="Times New Roman"/>
-          <w:sz w:val="24"/>
-          <w:szCs w:val="24"/>
-        </w:rPr>
-        <w:t>rTCA</w:t>
-      </w:r>
-      <w:proofErr w:type="spellEnd"/>
-      <w:r>
-        <w:rPr>
-          <w:rFonts w:ascii="Times New Roman" w:hAnsi="Times New Roman" w:cs="Times New Roman"/>
-          <w:sz w:val="24"/>
-          <w:szCs w:val="24"/>
-        </w:rPr>
-        <w:t>,</w:t>
-      </w:r>
-      <w:r>
-        <w:rPr>
-          <w:rFonts w:ascii="Times New Roman" w:hAnsi="Times New Roman" w:cs="Times New Roman"/>
-          <w:sz w:val="24"/>
-          <w:szCs w:val="24"/>
+      <w:r>
+        <w:rPr>
+          <w:rFonts w:ascii="Times New Roman" w:hAnsi="Times New Roman" w:cs="Times New Roman"/>
+        </w:rPr>
+        <w:t>tricarboxylic acid cycle; WL, Wood-Ljungdahl pathway;</w:t>
+      </w:r>
+      <w:r>
+        <w:rPr>
+          <w:rFonts w:ascii="Times New Roman" w:hAnsi="Times New Roman" w:cs="Times New Roman"/>
+        </w:rPr>
+        <w:t xml:space="preserve"> A</w:t>
+      </w:r>
+      <w:r>
+        <w:rPr>
+          <w:rFonts w:ascii="Times New Roman" w:hAnsi="Times New Roman" w:cs="Times New Roman"/>
+        </w:rPr>
+        <w:t>AnP, aerobic anoxygenic phototrophy; DNRA,</w:t>
+      </w:r>
+      <w:r>
+        <w:rPr>
+          <w:rFonts w:ascii="Times New Roman" w:hAnsi="Times New Roman" w:cs="Times New Roman"/>
+        </w:rPr>
+        <w:t xml:space="preserve"> dissimilato</w:t>
+      </w:r>
+      <w:r>
+        <w:rPr>
+          <w:rFonts w:ascii="Times New Roman" w:hAnsi="Times New Roman" w:cs="Times New Roman"/>
+        </w:rPr>
+        <w:t>ry nitrate reduction to ammonia;</w:t>
+      </w:r>
+      <w:r>
+        <w:rPr>
+          <w:rFonts w:ascii="Times New Roman" w:hAnsi="Times New Roman" w:cs="Times New Roman"/>
         </w:rPr>
         <w:t xml:space="preserve"> </w:t>
       </w:r>
-      <w:proofErr w:type="spellStart"/>
-      <w:r>
-        <w:rPr>
-          <w:rFonts w:ascii="Times New Roman" w:hAnsi="Times New Roman" w:cs="Times New Roman"/>
-        </w:rPr>
-        <w:t>tricarboxylic</w:t>
-      </w:r>
-      <w:proofErr w:type="spellEnd"/>
-      <w:r>
-        <w:rPr>
-          <w:rFonts w:ascii="Times New Roman" w:hAnsi="Times New Roman" w:cs="Times New Roman"/>
-        </w:rPr>
-        <w:t xml:space="preserve"> acid cycle; WL, Wood-</w:t>
-      </w:r>
-      <w:proofErr w:type="spellStart"/>
-      <w:r>
-        <w:rPr>
-          <w:rFonts w:ascii="Times New Roman" w:hAnsi="Times New Roman" w:cs="Times New Roman"/>
-        </w:rPr>
-        <w:t>Ljungdahl</w:t>
-      </w:r>
-      <w:proofErr w:type="spellEnd"/>
-      <w:r>
-        <w:rPr>
-          <w:rFonts w:ascii="Times New Roman" w:hAnsi="Times New Roman" w:cs="Times New Roman"/>
-        </w:rPr>
-        <w:t xml:space="preserve"> pathway;</w:t>
+      <w:r>
+        <w:rPr>
+          <w:rFonts w:ascii="Times New Roman" w:hAnsi="Times New Roman" w:cs="Times New Roman"/>
+        </w:rPr>
+        <w:t>Anammox, anaerobic ammonia oxidation;</w:t>
       </w:r>
       <w:r>
         <w:rPr>
@@ -4873,131 +3733,23 @@
         </w:rPr>
         <w:t xml:space="preserve"> </w:t>
       </w:r>
-      <w:proofErr w:type="spellStart"/>
-      <w:r>
-        <w:rPr>
-          <w:rFonts w:ascii="Times New Roman" w:hAnsi="Times New Roman" w:cs="Times New Roman"/>
-        </w:rPr>
-        <w:t>A</w:t>
-      </w:r>
-      <w:r>
-        <w:rPr>
-          <w:rFonts w:ascii="Times New Roman" w:hAnsi="Times New Roman" w:cs="Times New Roman"/>
-        </w:rPr>
-        <w:t>AnP</w:t>
-      </w:r>
-      <w:proofErr w:type="spellEnd"/>
-      <w:r>
-        <w:rPr>
-          <w:rFonts w:ascii="Times New Roman" w:hAnsi="Times New Roman" w:cs="Times New Roman"/>
-        </w:rPr>
-        <w:t xml:space="preserve">, aerobic </w:t>
-      </w:r>
-      <w:proofErr w:type="spellStart"/>
-      <w:r>
-        <w:rPr>
-          <w:rFonts w:ascii="Times New Roman" w:hAnsi="Times New Roman" w:cs="Times New Roman"/>
-        </w:rPr>
-        <w:t>anoxygenic</w:t>
-      </w:r>
-      <w:proofErr w:type="spellEnd"/>
+      <w:r>
+        <w:rPr>
+          <w:rFonts w:ascii="Times New Roman" w:hAnsi="Times New Roman" w:cs="Times New Roman"/>
+        </w:rPr>
+        <w:t>ASR, assimilatory sulfate reduction; DSR,</w:t>
+      </w:r>
       <w:r>
         <w:rPr>
           <w:rFonts w:ascii="Times New Roman" w:hAnsi="Times New Roman" w:cs="Times New Roman"/>
         </w:rPr>
         <w:t xml:space="preserve"> </w:t>
       </w:r>
-      <w:proofErr w:type="spellStart"/>
-      <w:r>
-        <w:rPr>
-          <w:rFonts w:ascii="Times New Roman" w:hAnsi="Times New Roman" w:cs="Times New Roman"/>
-        </w:rPr>
-        <w:t>phototrophy</w:t>
-      </w:r>
-      <w:proofErr w:type="spellEnd"/>
-      <w:r>
-        <w:rPr>
-          <w:rFonts w:ascii="Times New Roman" w:hAnsi="Times New Roman" w:cs="Times New Roman"/>
-        </w:rPr>
-        <w:t>; DNRA,</w:t>
-      </w:r>
-      <w:r>
-        <w:rPr>
-          <w:rFonts w:ascii="Times New Roman" w:hAnsi="Times New Roman" w:cs="Times New Roman"/>
-        </w:rPr>
-        <w:t xml:space="preserve"> </w:t>
-      </w:r>
-      <w:proofErr w:type="spellStart"/>
-      <w:r>
-        <w:rPr>
-          <w:rFonts w:ascii="Times New Roman" w:hAnsi="Times New Roman" w:cs="Times New Roman"/>
-        </w:rPr>
-        <w:t>dissimilato</w:t>
-      </w:r>
-      <w:r>
-        <w:rPr>
-          <w:rFonts w:ascii="Times New Roman" w:hAnsi="Times New Roman" w:cs="Times New Roman"/>
-        </w:rPr>
-        <w:t>ry</w:t>
-      </w:r>
-      <w:proofErr w:type="spellEnd"/>
-      <w:r>
-        <w:rPr>
-          <w:rFonts w:ascii="Times New Roman" w:hAnsi="Times New Roman" w:cs="Times New Roman"/>
-        </w:rPr>
-        <w:t xml:space="preserve"> nitrate reduction to ammonia;</w:t>
-      </w:r>
-      <w:r>
-        <w:rPr>
-          <w:rFonts w:ascii="Times New Roman" w:hAnsi="Times New Roman" w:cs="Times New Roman"/>
-        </w:rPr>
-        <w:t xml:space="preserve"> </w:t>
-      </w:r>
-      <w:proofErr w:type="spellStart"/>
-      <w:r>
-        <w:rPr>
-          <w:rFonts w:ascii="Times New Roman" w:hAnsi="Times New Roman" w:cs="Times New Roman"/>
-        </w:rPr>
-        <w:t>Anammox</w:t>
-      </w:r>
-      <w:proofErr w:type="spellEnd"/>
-      <w:r>
-        <w:rPr>
-          <w:rFonts w:ascii="Times New Roman" w:hAnsi="Times New Roman" w:cs="Times New Roman"/>
-        </w:rPr>
-        <w:t>, anaerobic ammonia oxidation;</w:t>
-      </w:r>
-      <w:r>
-        <w:rPr>
-          <w:rFonts w:ascii="Times New Roman" w:hAnsi="Times New Roman" w:cs="Times New Roman"/>
-        </w:rPr>
-        <w:t xml:space="preserve"> </w:t>
-      </w:r>
-      <w:r>
-        <w:rPr>
-          <w:rFonts w:ascii="Times New Roman" w:hAnsi="Times New Roman" w:cs="Times New Roman"/>
-        </w:rPr>
-        <w:t>ASR, assimilatory sulfate reduction; DSR,</w:t>
-      </w:r>
-      <w:r>
-        <w:rPr>
-          <w:rFonts w:ascii="Times New Roman" w:hAnsi="Times New Roman" w:cs="Times New Roman"/>
-        </w:rPr>
-        <w:t xml:space="preserve"> </w:t>
-      </w:r>
-      <w:proofErr w:type="spellStart"/>
-      <w:r>
-        <w:rPr>
-          <w:rFonts w:ascii="Times New Roman" w:hAnsi="Times New Roman" w:cs="Times New Roman"/>
-        </w:rPr>
-        <w:t>dissimilatory</w:t>
-      </w:r>
-      <w:proofErr w:type="spellEnd"/>
-      <w:r>
-        <w:rPr>
-          <w:rFonts w:ascii="Times New Roman" w:hAnsi="Times New Roman" w:cs="Times New Roman"/>
-        </w:rPr>
-        <w:t xml:space="preserve"> sulfate reduction; SRB,</w:t>
+      <w:r>
+        <w:rPr>
+          <w:rFonts w:ascii="Times New Roman" w:hAnsi="Times New Roman" w:cs="Times New Roman"/>
+        </w:rPr>
+        <w:t>dissimilatory sulfate reduction; SRB,</w:t>
       </w:r>
       <w:r>
         <w:rPr>
@@ -5018,6 +3770,7 @@
       <w:pPr>
         <w:spacing w:after="0" w:line="240" w:lineRule="auto"/>
         <w:rPr>
+          <w:ins w:id="29" w:author="Sheree Yau" w:date="2012-11-19T16:13:00Z"/>
           <w:rFonts w:ascii="Times New Roman" w:hAnsi="Times New Roman" w:cs="Times New Roman"/>
         </w:rPr>
       </w:pPr>
@@ -5025,8 +3778,24 @@
         <w:rPr>
           <w:rFonts w:ascii="Times New Roman" w:hAnsi="Times New Roman" w:cs="Times New Roman"/>
         </w:rPr>
-        <w:t>Table S3</w:t>
-      </w:r>
+        <w:t>Table S</w:t>
+      </w:r>
+      <w:ins w:id="30" w:author="Sheree Yau" w:date="2012-11-19T16:14:00Z">
+        <w:r>
+          <w:rPr>
+            <w:rFonts w:ascii="Times New Roman" w:hAnsi="Times New Roman" w:cs="Times New Roman"/>
+          </w:rPr>
+          <w:t>2</w:t>
+        </w:r>
+      </w:ins>
+      <w:del w:id="31" w:author="Sheree Yau" w:date="2012-11-19T16:14:00Z">
+        <w:r>
+          <w:rPr>
+            <w:rFonts w:ascii="Times New Roman" w:hAnsi="Times New Roman" w:cs="Times New Roman"/>
+          </w:rPr>
+          <w:delText>3</w:delText>
+        </w:r>
+      </w:del>
       <w:r>
         <w:rPr>
           <w:rFonts w:ascii="Times New Roman" w:hAnsi="Times New Roman" w:cs="Times New Roman"/>
@@ -5037,75 +3806,63 @@
         <w:rPr>
           <w:rFonts w:ascii="Times New Roman" w:hAnsi="Times New Roman" w:cs="Times New Roman"/>
         </w:rPr>
-        <w:t xml:space="preserve">DMSP </w:t>
-      </w:r>
-      <w:proofErr w:type="spellStart"/>
-      <w:r>
-        <w:rPr>
-          <w:rFonts w:ascii="Times New Roman" w:hAnsi="Times New Roman" w:cs="Times New Roman"/>
-        </w:rPr>
-        <w:t>lyase</w:t>
-      </w:r>
-      <w:proofErr w:type="spellEnd"/>
+        <w:t>DMSP lyase</w:t>
+      </w:r>
+      <w:ins w:id="32" w:author="Sheree Yau" w:date="2012-11-19T16:14:00Z">
+        <w:r>
+          <w:rPr>
+            <w:rFonts w:ascii="Times New Roman" w:hAnsi="Times New Roman" w:cs="Times New Roman"/>
+          </w:rPr>
+          <w:t>,</w:t>
+        </w:r>
+      </w:ins>
+      <w:del w:id="33" w:author="Sheree Yau" w:date="2012-11-19T16:14:00Z">
+        <w:r>
+          <w:rPr>
+            <w:rFonts w:ascii="Times New Roman" w:hAnsi="Times New Roman" w:cs="Times New Roman"/>
+          </w:rPr>
+          <w:delText xml:space="preserve"> </w:delText>
+        </w:r>
+        <w:r>
+          <w:rPr>
+            <w:rFonts w:ascii="Times New Roman" w:hAnsi="Times New Roman" w:cs="Times New Roman"/>
+          </w:rPr>
+          <w:delText>and</w:delText>
+        </w:r>
+      </w:del>
       <w:r>
         <w:rPr>
           <w:rFonts w:ascii="Times New Roman" w:hAnsi="Times New Roman" w:cs="Times New Roman"/>
         </w:rPr>
         <w:t xml:space="preserve"> </w:t>
       </w:r>
-      <w:r>
-        <w:rPr>
-          <w:rFonts w:ascii="Times New Roman" w:hAnsi="Times New Roman" w:cs="Times New Roman"/>
-        </w:rPr>
-        <w:t xml:space="preserve">and </w:t>
-      </w:r>
-      <w:proofErr w:type="spellStart"/>
-      <w:r>
-        <w:rPr>
-          <w:rFonts w:ascii="Times New Roman" w:hAnsi="Times New Roman" w:cs="Times New Roman"/>
-        </w:rPr>
-        <w:t>demethylase</w:t>
-      </w:r>
-      <w:proofErr w:type="spellEnd"/>
-      <w:r>
-        <w:rPr>
-          <w:rFonts w:ascii="Times New Roman" w:hAnsi="Times New Roman" w:cs="Times New Roman"/>
-        </w:rPr>
-        <w:t xml:space="preserve"> </w:t>
-      </w:r>
-      <w:r>
-        <w:rPr>
-          <w:rFonts w:ascii="Times New Roman" w:hAnsi="Times New Roman" w:cs="Times New Roman"/>
-        </w:rPr>
-        <w:t xml:space="preserve">sequences used in this study as BLAST queries for retrieving </w:t>
-      </w:r>
-      <w:proofErr w:type="spellStart"/>
-      <w:r>
-        <w:rPr>
-          <w:rFonts w:ascii="Times New Roman" w:hAnsi="Times New Roman" w:cs="Times New Roman"/>
-        </w:rPr>
-        <w:t>homologs</w:t>
-      </w:r>
-      <w:proofErr w:type="spellEnd"/>
-      <w:r>
-        <w:rPr>
-          <w:rFonts w:ascii="Times New Roman" w:hAnsi="Times New Roman" w:cs="Times New Roman"/>
-        </w:rPr>
-        <w:t xml:space="preserve"> in the Organic Lake </w:t>
-      </w:r>
-      <w:proofErr w:type="spellStart"/>
-      <w:r>
-        <w:rPr>
-          <w:rFonts w:ascii="Times New Roman" w:hAnsi="Times New Roman" w:cs="Times New Roman"/>
-        </w:rPr>
-        <w:t>metagenomes</w:t>
-      </w:r>
-      <w:proofErr w:type="spellEnd"/>
-      <w:r>
-        <w:rPr>
-          <w:rFonts w:ascii="Times New Roman" w:hAnsi="Times New Roman" w:cs="Times New Roman"/>
-        </w:rPr>
-        <w:t>. (%ID) is the minimum am</w:t>
+      <w:ins w:id="34" w:author="Sheree Yau" w:date="2012-11-19T16:14:00Z">
+        <w:r>
+          <w:rPr>
+            <w:rFonts w:ascii="Times New Roman" w:hAnsi="Times New Roman" w:cs="Times New Roman"/>
+          </w:rPr>
+          <w:t xml:space="preserve">DMSP </w:t>
+        </w:r>
+      </w:ins>
+      <w:r>
+        <w:rPr>
+          <w:rFonts w:ascii="Times New Roman" w:hAnsi="Times New Roman" w:cs="Times New Roman"/>
+        </w:rPr>
+        <w:t xml:space="preserve">demethylase </w:t>
+      </w:r>
+      <w:ins w:id="35" w:author="Sheree Yau" w:date="2012-11-19T16:14:00Z">
+        <w:r>
+          <w:rPr>
+            <w:rFonts w:ascii="Times New Roman" w:hAnsi="Times New Roman" w:cs="Times New Roman"/>
+          </w:rPr>
+          <w:t xml:space="preserve">and RecA </w:t>
+        </w:r>
+      </w:ins>
+      <w:r>
+        <w:rPr>
+          <w:rFonts w:ascii="Times New Roman" w:hAnsi="Times New Roman" w:cs="Times New Roman"/>
+        </w:rPr>
+        <w:t>sequences used in this study as BLAST queries for retrieving homologs in the Organic Lake metagenomes. (%ID) is the minimum am</w:t>
       </w:r>
       <w:r>
         <w:rPr>
@@ -5120,6 +3877,56 @@
         <w:t xml:space="preserve">. </w:t>
       </w:r>
     </w:p>
+    <w:p>
+      <w:pPr>
+        <w:spacing w:after="0" w:line="240" w:lineRule="auto"/>
+        <w:rPr>
+          <w:rFonts w:ascii="Times New Roman" w:hAnsi="Times New Roman" w:cs="Times New Roman"/>
+        </w:rPr>
+      </w:pPr>
+    </w:p>
+    <w:p>
+      <w:pPr>
+        <w:pStyle w:val="WW-Default"/>
+        <w:spacing w:after="0" w:line="240" w:lineRule="auto"/>
+        <w:rPr>
+          <w:rFonts w:ascii="Times New Roman" w:hAnsi="Times New Roman" w:cs="Times New Roman"/>
+          <w:sz w:val="24"/>
+          <w:szCs w:val="24"/>
+        </w:rPr>
+      </w:pPr>
+      <w:moveToRangeStart w:id="36" w:author="Sheree Yau" w:date="2012-11-19T16:13:00Z" w:name="move341104954"/>
+      <w:moveTo w:id="37" w:author="Sheree Yau" w:date="2012-11-19T16:13:00Z">
+        <w:r>
+          <w:rPr>
+            <w:rFonts w:ascii="Times New Roman" w:hAnsi="Times New Roman" w:cs="Times New Roman"/>
+            <w:sz w:val="24"/>
+            <w:szCs w:val="24"/>
+          </w:rPr>
+          <w:t>Table S1.</w:t>
+        </w:r>
+        <w:r>
+          <w:rPr>
+            <w:rFonts w:ascii="Times New Roman" w:hAnsi="Times New Roman" w:cs="Times New Roman"/>
+            <w:b/>
+            <w:sz w:val="24"/>
+            <w:szCs w:val="24"/>
+          </w:rPr>
+          <w:t xml:space="preserve"> </w:t>
+        </w:r>
+        <w:proofErr w:type="gramStart"/>
+        <w:r>
+          <w:rPr>
+            <w:rFonts w:ascii="Times New Roman" w:hAnsi="Times New Roman" w:cs="Times New Roman"/>
+            <w:sz w:val="24"/>
+            <w:szCs w:val="24"/>
+          </w:rPr>
+          <w:t>Summary of metagenomic data for Organic Lake samples.</w:t>
+        </w:r>
+        <w:proofErr w:type="gramEnd"/>
+      </w:moveTo>
+    </w:p>
+    <w:moveToRangeEnd w:id="36"/>
     <w:p>
       <w:pPr>
         <w:spacing w:after="0" w:line="240" w:lineRule="auto"/>
@@ -5151,59 +3958,31 @@
         <w:rPr>
           <w:rFonts w:ascii="Times New Roman" w:hAnsi="Times New Roman"/>
         </w:rPr>
-        <w:t xml:space="preserve">. Microbial </w:t>
-      </w:r>
-      <w:proofErr w:type="spellStart"/>
+        <w:t>. Microbial taxa detected in the Organic Lake water column profile</w:t>
+      </w:r>
       <w:r>
         <w:rPr>
           <w:rFonts w:ascii="Times New Roman" w:hAnsi="Times New Roman"/>
         </w:rPr>
-        <w:t>taxa</w:t>
-      </w:r>
-      <w:proofErr w:type="spellEnd"/>
+        <w:t xml:space="preserve"> by analysis of SSU sequences</w:t>
+      </w:r>
       <w:r>
         <w:rPr>
           <w:rFonts w:ascii="Times New Roman" w:hAnsi="Times New Roman"/>
         </w:rPr>
-        <w:t xml:space="preserve"> detected in the Organic Lake water column profile</w:t>
+        <w:t>.</w:t>
       </w:r>
       <w:r>
         <w:rPr>
           <w:rFonts w:ascii="Times New Roman" w:hAnsi="Times New Roman"/>
         </w:rPr>
-        <w:t xml:space="preserve"> by analysis of SSU sequences</w:t>
-      </w:r>
-      <w:r>
-        <w:rPr>
-          <w:rFonts w:ascii="Times New Roman" w:hAnsi="Times New Roman"/>
-        </w:rPr>
-        <w:t>.</w:t>
-      </w:r>
-      <w:r>
-        <w:rPr>
-          <w:rFonts w:ascii="Times New Roman" w:hAnsi="Times New Roman"/>
-        </w:rPr>
         <w:t xml:space="preserve"> </w:t>
       </w:r>
       <w:r>
         <w:rPr>
           <w:rFonts w:ascii="Times New Roman" w:hAnsi="Times New Roman" w:cs="Times New Roman"/>
         </w:rPr>
-        <w:t xml:space="preserve">SSU sequences were classified to the genus level or to the lowest rank with </w:t>
-      </w:r>
-      <w:proofErr w:type="spellStart"/>
-      <w:r>
-        <w:rPr>
-          <w:rFonts w:ascii="Times New Roman" w:hAnsi="Times New Roman" w:cs="Times New Roman"/>
-        </w:rPr>
-        <w:t>bootstap</w:t>
-      </w:r>
-      <w:proofErr w:type="spellEnd"/>
-      <w:r>
-        <w:rPr>
-          <w:rFonts w:ascii="Times New Roman" w:hAnsi="Times New Roman" w:cs="Times New Roman"/>
-        </w:rPr>
-        <w:t xml:space="preserve"> confidence &gt;85% (see materials and methods).</w:t>
+        <w:t>SSU sequences were classified to the genus level or to the lowest rank with bootstap confidence &gt;85% (see materials and methods).</w:t>
       </w:r>
     </w:p>
     <w:p>

</xml_diff>